<commit_message>
Skrevet ferdi arbeidskontrakt, prosjektplan og funksjonell spesifikasjon
</commit_message>
<xml_diff>
--- a/PJ2100_Prosjekt/Iterasjon 1/Prosjektrapport_første_iterasjon.docx
+++ b/PJ2100_Prosjekt/Iterasjon 1/Prosjektrapport_første_iterasjon.docx
@@ -994,8 +994,6 @@
               </w:rPr>
               <w:t>701964</w:t>
             </w:r>
-            <w:bookmarkStart w:id="0" w:name="_GoBack"/>
-            <w:bookmarkEnd w:id="0"/>
           </w:p>
         </w:tc>
         <w:tc>
@@ -1574,11 +1572,6 @@
     </w:p>
     <w:p>
       <w:pPr>
-        <w:pStyle w:val="ListParagraph"/>
-        <w:numPr>
-          <w:ilvl w:val="0"/>
-          <w:numId w:val="23"/>
-        </w:numPr>
         <w:rPr>
           <w:rFonts w:asciiTheme="minorHAnsi" w:hAnsiTheme="minorHAnsi" w:cstheme="minorHAnsi"/>
           <w:noProof/>
@@ -1586,15 +1579,235 @@
           <w:szCs w:val="22"/>
         </w:rPr>
       </w:pPr>
+    </w:p>
+    <w:p>
+      <w:pPr>
+        <w:rPr>
+          <w:rFonts w:asciiTheme="minorHAnsi" w:hAnsiTheme="minorHAnsi" w:cstheme="minorHAnsi"/>
+          <w:b/>
+          <w:noProof/>
+          <w:sz w:val="24"/>
+          <w:szCs w:val="24"/>
+        </w:rPr>
+      </w:pPr>
       <w:r>
+        <w:rPr>
+          <w:rFonts w:asciiTheme="minorHAnsi" w:hAnsiTheme="minorHAnsi" w:cstheme="minorHAnsi"/>
+          <w:b/>
+          <w:noProof/>
+          <w:sz w:val="24"/>
+          <w:szCs w:val="24"/>
+        </w:rPr>
+        <w:t>Konseptuelt design</w:t>
+      </w:r>
+    </w:p>
+    <w:p>
+      <w:pPr>
+        <w:rPr>
+          <w:rFonts w:asciiTheme="minorHAnsi" w:hAnsiTheme="minorHAnsi" w:cstheme="minorHAnsi"/>
+          <w:b/>
+          <w:noProof/>
+          <w:sz w:val="24"/>
+          <w:szCs w:val="24"/>
+        </w:rPr>
+      </w:pPr>
+    </w:p>
+    <w:tbl>
+      <w:tblPr>
+        <w:tblStyle w:val="TableGrid"/>
+        <w:tblW w:w="0" w:type="auto"/>
+        <w:tblLook w:val="04A0" w:firstRow="1" w:lastRow="0" w:firstColumn="1" w:lastColumn="0" w:noHBand="0" w:noVBand="1"/>
+      </w:tblPr>
+      <w:tblGrid>
+        <w:gridCol w:w="4606"/>
+        <w:gridCol w:w="4606"/>
+      </w:tblGrid>
+      <w:tr>
+        <w:tc>
+          <w:tcPr>
+            <w:tcW w:w="4606" w:type="dxa"/>
+            <w:shd w:val="clear" w:color="auto" w:fill="BFBFBF" w:themeFill="background1" w:themeFillShade="BF"/>
+          </w:tcPr>
+          <w:p>
+            <w:pPr>
+              <w:rPr>
+                <w:rFonts w:asciiTheme="minorHAnsi" w:hAnsiTheme="minorHAnsi" w:cstheme="minorHAnsi"/>
+                <w:b/>
+                <w:noProof/>
+                <w:sz w:val="24"/>
+                <w:szCs w:val="24"/>
+              </w:rPr>
+            </w:pPr>
+            <w:bookmarkStart w:id="0" w:name="h.qjphreb36m2s" w:colFirst="0" w:colLast="0"/>
+            <w:bookmarkEnd w:id="0"/>
+            <w:r>
+              <w:rPr>
+                <w:rFonts w:asciiTheme="minorHAnsi" w:hAnsiTheme="minorHAnsi" w:cstheme="minorHAnsi"/>
+                <w:b/>
+                <w:noProof/>
+                <w:sz w:val="24"/>
+                <w:szCs w:val="24"/>
+              </w:rPr>
+              <w:t>Aktører:</w:t>
+            </w:r>
+          </w:p>
+        </w:tc>
+        <w:tc>
+          <w:tcPr>
+            <w:tcW w:w="4606" w:type="dxa"/>
+            <w:shd w:val="clear" w:color="auto" w:fill="BFBFBF" w:themeFill="background1" w:themeFillShade="BF"/>
+          </w:tcPr>
+          <w:p>
+            <w:pPr>
+              <w:rPr>
+                <w:rFonts w:asciiTheme="minorHAnsi" w:hAnsiTheme="minorHAnsi" w:cstheme="minorHAnsi"/>
+                <w:b/>
+                <w:noProof/>
+                <w:sz w:val="24"/>
+                <w:szCs w:val="24"/>
+              </w:rPr>
+            </w:pPr>
+            <w:r>
+              <w:rPr>
+                <w:rFonts w:asciiTheme="minorHAnsi" w:hAnsiTheme="minorHAnsi" w:cstheme="minorHAnsi"/>
+                <w:b/>
+                <w:noProof/>
+                <w:sz w:val="24"/>
+                <w:szCs w:val="24"/>
+              </w:rPr>
+              <w:t>Beskrivelse:</w:t>
+            </w:r>
+          </w:p>
+        </w:tc>
+      </w:tr>
+      <w:tr>
+        <w:tc>
+          <w:tcPr>
+            <w:tcW w:w="4606" w:type="dxa"/>
+          </w:tcPr>
+          <w:p>
+            <w:pPr>
+              <w:rPr>
+                <w:rFonts w:asciiTheme="minorHAnsi" w:hAnsiTheme="minorHAnsi" w:cstheme="minorHAnsi"/>
+                <w:noProof/>
+                <w:sz w:val="24"/>
+                <w:szCs w:val="24"/>
+              </w:rPr>
+            </w:pPr>
+            <w:r>
+              <w:rPr>
+                <w:rFonts w:asciiTheme="minorHAnsi" w:hAnsiTheme="minorHAnsi" w:cstheme="minorHAnsi"/>
+                <w:noProof/>
+                <w:sz w:val="24"/>
+                <w:szCs w:val="24"/>
+              </w:rPr>
+              <w:t>Student</w:t>
+            </w:r>
+            <w:r>
+              <w:rPr>
+                <w:rFonts w:asciiTheme="minorHAnsi" w:hAnsiTheme="minorHAnsi" w:cstheme="minorHAnsi"/>
+                <w:noProof/>
+                <w:sz w:val="24"/>
+                <w:szCs w:val="24"/>
+              </w:rPr>
+              <w:t>:</w:t>
+            </w:r>
+          </w:p>
+        </w:tc>
+        <w:tc>
+          <w:tcPr>
+            <w:tcW w:w="4606" w:type="dxa"/>
+          </w:tcPr>
+          <w:p>
+            <w:pPr>
+              <w:rPr>
+                <w:rFonts w:asciiTheme="minorHAnsi" w:hAnsiTheme="minorHAnsi" w:cstheme="minorHAnsi"/>
+                <w:noProof/>
+                <w:sz w:val="24"/>
+                <w:szCs w:val="24"/>
+              </w:rPr>
+            </w:pPr>
+            <w:r>
+              <w:rPr>
+                <w:rFonts w:asciiTheme="minorHAnsi" w:hAnsiTheme="minorHAnsi" w:cstheme="minorHAnsi"/>
+                <w:noProof/>
+                <w:sz w:val="24"/>
+                <w:szCs w:val="24"/>
+              </w:rPr>
+              <w:t>Brukere av systemet. Det er i utgangspunktet studenter ved Westerdals som ønsker å booke et rom.</w:t>
+            </w:r>
+          </w:p>
+        </w:tc>
+      </w:tr>
+      <w:tr>
+        <w:tc>
+          <w:tcPr>
+            <w:tcW w:w="4606" w:type="dxa"/>
+          </w:tcPr>
+          <w:p>
+            <w:pPr>
+              <w:rPr>
+                <w:rFonts w:asciiTheme="minorHAnsi" w:hAnsiTheme="minorHAnsi" w:cstheme="minorHAnsi"/>
+                <w:noProof/>
+                <w:sz w:val="24"/>
+                <w:szCs w:val="24"/>
+              </w:rPr>
+            </w:pPr>
+            <w:r>
+              <w:rPr>
+                <w:rFonts w:asciiTheme="minorHAnsi" w:hAnsiTheme="minorHAnsi" w:cstheme="minorHAnsi"/>
+                <w:noProof/>
+                <w:sz w:val="24"/>
+                <w:szCs w:val="24"/>
+              </w:rPr>
+              <w:t>Administrator</w:t>
+            </w:r>
+            <w:r>
+              <w:rPr>
+                <w:rFonts w:asciiTheme="minorHAnsi" w:hAnsiTheme="minorHAnsi" w:cstheme="minorHAnsi"/>
+                <w:noProof/>
+                <w:sz w:val="24"/>
+                <w:szCs w:val="24"/>
+              </w:rPr>
+              <w:t>:</w:t>
+            </w:r>
+          </w:p>
+        </w:tc>
+        <w:tc>
+          <w:tcPr>
+            <w:tcW w:w="4606" w:type="dxa"/>
+          </w:tcPr>
+          <w:p>
+            <w:pPr>
+              <w:rPr>
+                <w:rFonts w:asciiTheme="minorHAnsi" w:hAnsiTheme="minorHAnsi" w:cstheme="minorHAnsi"/>
+                <w:noProof/>
+                <w:sz w:val="24"/>
+                <w:szCs w:val="24"/>
+              </w:rPr>
+            </w:pPr>
+            <w:r>
+              <w:rPr>
+                <w:rFonts w:asciiTheme="minorHAnsi" w:hAnsiTheme="minorHAnsi" w:cstheme="minorHAnsi"/>
+                <w:noProof/>
+                <w:sz w:val="24"/>
+                <w:szCs w:val="24"/>
+              </w:rPr>
+              <w:t>Superbruker med administrativ tilgang for å vedlikeholde og oppdatere systemet.</w:t>
+            </w:r>
+          </w:p>
+        </w:tc>
+      </w:tr>
+    </w:tbl>
+    <w:p>
+      <w:pPr>
         <w:rPr>
           <w:rFonts w:asciiTheme="minorHAnsi" w:hAnsiTheme="minorHAnsi" w:cstheme="minorHAnsi"/>
           <w:noProof/>
           <w:sz w:val="24"/>
-          <w:szCs w:val="22"/>
-        </w:rPr>
-        <w:t>&lt;sjekk liste/mal artefakter MSF&gt;</w:t>
-      </w:r>
+          <w:szCs w:val="24"/>
+        </w:rPr>
+      </w:pPr>
     </w:p>
     <w:p>
       <w:pPr>
@@ -1602,9 +1815,1542 @@
           <w:rFonts w:asciiTheme="minorHAnsi" w:hAnsiTheme="minorHAnsi" w:cstheme="minorHAnsi"/>
           <w:noProof/>
           <w:sz w:val="24"/>
-          <w:szCs w:val="22"/>
-        </w:rPr>
-      </w:pPr>
+          <w:szCs w:val="24"/>
+        </w:rPr>
+      </w:pPr>
+    </w:p>
+    <w:tbl>
+      <w:tblPr>
+        <w:tblStyle w:val="TableGrid"/>
+        <w:tblW w:w="0" w:type="auto"/>
+        <w:tblLook w:val="04A0" w:firstRow="1" w:lastRow="0" w:firstColumn="1" w:lastColumn="0" w:noHBand="0" w:noVBand="1"/>
+      </w:tblPr>
+      <w:tblGrid>
+        <w:gridCol w:w="4606"/>
+        <w:gridCol w:w="4606"/>
+      </w:tblGrid>
+      <w:tr>
+        <w:tc>
+          <w:tcPr>
+            <w:tcW w:w="4606" w:type="dxa"/>
+            <w:shd w:val="clear" w:color="auto" w:fill="BFBFBF" w:themeFill="background1" w:themeFillShade="BF"/>
+          </w:tcPr>
+          <w:p>
+            <w:pPr>
+              <w:rPr>
+                <w:rFonts w:asciiTheme="minorHAnsi" w:hAnsiTheme="minorHAnsi" w:cstheme="minorHAnsi"/>
+                <w:b/>
+                <w:noProof/>
+                <w:sz w:val="24"/>
+                <w:szCs w:val="24"/>
+              </w:rPr>
+            </w:pPr>
+            <w:r>
+              <w:rPr>
+                <w:rFonts w:asciiTheme="minorHAnsi" w:hAnsiTheme="minorHAnsi" w:cstheme="minorHAnsi"/>
+                <w:b/>
+                <w:noProof/>
+                <w:sz w:val="24"/>
+                <w:szCs w:val="24"/>
+              </w:rPr>
+              <w:t>Use case:</w:t>
+            </w:r>
+          </w:p>
+        </w:tc>
+        <w:tc>
+          <w:tcPr>
+            <w:tcW w:w="4606" w:type="dxa"/>
+            <w:shd w:val="clear" w:color="auto" w:fill="BFBFBF" w:themeFill="background1" w:themeFillShade="BF"/>
+          </w:tcPr>
+          <w:p>
+            <w:pPr>
+              <w:rPr>
+                <w:rFonts w:asciiTheme="minorHAnsi" w:hAnsiTheme="minorHAnsi" w:cstheme="minorHAnsi"/>
+                <w:b/>
+                <w:noProof/>
+                <w:sz w:val="24"/>
+                <w:szCs w:val="24"/>
+              </w:rPr>
+            </w:pPr>
+            <w:r>
+              <w:rPr>
+                <w:rFonts w:asciiTheme="minorHAnsi" w:hAnsiTheme="minorHAnsi" w:cstheme="minorHAnsi"/>
+                <w:b/>
+                <w:noProof/>
+                <w:sz w:val="24"/>
+                <w:szCs w:val="24"/>
+              </w:rPr>
+              <w:t>Innlogging</w:t>
+            </w:r>
+            <w:r>
+              <w:rPr>
+                <w:rFonts w:asciiTheme="minorHAnsi" w:hAnsiTheme="minorHAnsi" w:cstheme="minorHAnsi"/>
+                <w:b/>
+                <w:noProof/>
+                <w:sz w:val="24"/>
+                <w:szCs w:val="24"/>
+              </w:rPr>
+              <w:t>:</w:t>
+            </w:r>
+          </w:p>
+        </w:tc>
+      </w:tr>
+      <w:tr>
+        <w:tc>
+          <w:tcPr>
+            <w:tcW w:w="4606" w:type="dxa"/>
+          </w:tcPr>
+          <w:p>
+            <w:pPr>
+              <w:rPr>
+                <w:rFonts w:asciiTheme="minorHAnsi" w:hAnsiTheme="minorHAnsi" w:cstheme="minorHAnsi"/>
+                <w:noProof/>
+                <w:sz w:val="24"/>
+                <w:szCs w:val="24"/>
+              </w:rPr>
+            </w:pPr>
+            <w:r>
+              <w:rPr>
+                <w:rFonts w:asciiTheme="minorHAnsi" w:hAnsiTheme="minorHAnsi" w:cstheme="minorHAnsi"/>
+                <w:noProof/>
+                <w:sz w:val="24"/>
+                <w:szCs w:val="24"/>
+              </w:rPr>
+              <w:t>Aktør:</w:t>
+            </w:r>
+          </w:p>
+        </w:tc>
+        <w:tc>
+          <w:tcPr>
+            <w:tcW w:w="4606" w:type="dxa"/>
+          </w:tcPr>
+          <w:p>
+            <w:pPr>
+              <w:rPr>
+                <w:rFonts w:asciiTheme="minorHAnsi" w:hAnsiTheme="minorHAnsi" w:cstheme="minorHAnsi"/>
+                <w:noProof/>
+                <w:sz w:val="24"/>
+                <w:szCs w:val="24"/>
+              </w:rPr>
+            </w:pPr>
+            <w:r>
+              <w:rPr>
+                <w:rFonts w:asciiTheme="minorHAnsi" w:hAnsiTheme="minorHAnsi" w:cstheme="minorHAnsi"/>
+                <w:noProof/>
+                <w:sz w:val="24"/>
+                <w:szCs w:val="24"/>
+              </w:rPr>
+              <w:t>Student</w:t>
+            </w:r>
+            <w:r>
+              <w:rPr>
+                <w:rFonts w:asciiTheme="minorHAnsi" w:hAnsiTheme="minorHAnsi" w:cstheme="minorHAnsi"/>
+                <w:noProof/>
+                <w:sz w:val="24"/>
+                <w:szCs w:val="24"/>
+              </w:rPr>
+              <w:t>.</w:t>
+            </w:r>
+          </w:p>
+        </w:tc>
+      </w:tr>
+      <w:tr>
+        <w:tc>
+          <w:tcPr>
+            <w:tcW w:w="4606" w:type="dxa"/>
+          </w:tcPr>
+          <w:p>
+            <w:pPr>
+              <w:rPr>
+                <w:rFonts w:asciiTheme="minorHAnsi" w:hAnsiTheme="minorHAnsi" w:cstheme="minorHAnsi"/>
+                <w:noProof/>
+                <w:sz w:val="24"/>
+                <w:szCs w:val="24"/>
+              </w:rPr>
+            </w:pPr>
+            <w:r>
+              <w:rPr>
+                <w:rFonts w:asciiTheme="minorHAnsi" w:hAnsiTheme="minorHAnsi" w:cstheme="minorHAnsi"/>
+                <w:noProof/>
+                <w:sz w:val="24"/>
+                <w:szCs w:val="24"/>
+              </w:rPr>
+              <w:t>Beskrivelse:</w:t>
+            </w:r>
+          </w:p>
+        </w:tc>
+        <w:tc>
+          <w:tcPr>
+            <w:tcW w:w="4606" w:type="dxa"/>
+          </w:tcPr>
+          <w:p>
+            <w:pPr>
+              <w:rPr>
+                <w:rFonts w:asciiTheme="minorHAnsi" w:hAnsiTheme="minorHAnsi" w:cstheme="minorHAnsi"/>
+                <w:noProof/>
+                <w:sz w:val="24"/>
+                <w:szCs w:val="24"/>
+              </w:rPr>
+            </w:pPr>
+            <w:r>
+              <w:rPr>
+                <w:rFonts w:asciiTheme="minorHAnsi" w:hAnsiTheme="minorHAnsi" w:cstheme="minorHAnsi"/>
+                <w:noProof/>
+                <w:sz w:val="24"/>
+                <w:szCs w:val="24"/>
+              </w:rPr>
+              <w:t>Studenten logger inn med sitt brukernavn og passord for å verifisere at vedkommende faktisk er student ved Westerdals.</w:t>
+            </w:r>
+          </w:p>
+        </w:tc>
+      </w:tr>
+      <w:tr>
+        <w:tc>
+          <w:tcPr>
+            <w:tcW w:w="4606" w:type="dxa"/>
+          </w:tcPr>
+          <w:p>
+            <w:pPr>
+              <w:rPr>
+                <w:rFonts w:asciiTheme="minorHAnsi" w:hAnsiTheme="minorHAnsi" w:cstheme="minorHAnsi"/>
+                <w:noProof/>
+                <w:sz w:val="24"/>
+                <w:szCs w:val="24"/>
+              </w:rPr>
+            </w:pPr>
+            <w:r>
+              <w:rPr>
+                <w:rFonts w:asciiTheme="minorHAnsi" w:hAnsiTheme="minorHAnsi" w:cstheme="minorHAnsi"/>
+                <w:noProof/>
+                <w:sz w:val="24"/>
+                <w:szCs w:val="24"/>
+              </w:rPr>
+              <w:t>Forbetingelse:</w:t>
+            </w:r>
+          </w:p>
+        </w:tc>
+        <w:tc>
+          <w:tcPr>
+            <w:tcW w:w="4606" w:type="dxa"/>
+          </w:tcPr>
+          <w:p>
+            <w:pPr>
+              <w:rPr>
+                <w:rFonts w:asciiTheme="minorHAnsi" w:hAnsiTheme="minorHAnsi" w:cstheme="minorHAnsi"/>
+                <w:noProof/>
+                <w:sz w:val="24"/>
+                <w:szCs w:val="24"/>
+              </w:rPr>
+            </w:pPr>
+            <w:r>
+              <w:rPr>
+                <w:rFonts w:asciiTheme="minorHAnsi" w:hAnsiTheme="minorHAnsi" w:cstheme="minorHAnsi"/>
+                <w:noProof/>
+                <w:sz w:val="24"/>
+                <w:szCs w:val="24"/>
+              </w:rPr>
+              <w:t>Vedkommende har brukernavn og passord</w:t>
+            </w:r>
+          </w:p>
+        </w:tc>
+      </w:tr>
+      <w:tr>
+        <w:tc>
+          <w:tcPr>
+            <w:tcW w:w="4606" w:type="dxa"/>
+          </w:tcPr>
+          <w:p>
+            <w:pPr>
+              <w:rPr>
+                <w:rFonts w:asciiTheme="minorHAnsi" w:hAnsiTheme="minorHAnsi" w:cstheme="minorHAnsi"/>
+                <w:noProof/>
+                <w:sz w:val="24"/>
+                <w:szCs w:val="24"/>
+              </w:rPr>
+            </w:pPr>
+            <w:r>
+              <w:rPr>
+                <w:rFonts w:asciiTheme="minorHAnsi" w:hAnsiTheme="minorHAnsi" w:cstheme="minorHAnsi"/>
+                <w:noProof/>
+                <w:sz w:val="24"/>
+                <w:szCs w:val="24"/>
+              </w:rPr>
+              <w:t>Normal utføring:</w:t>
+            </w:r>
+          </w:p>
+        </w:tc>
+        <w:tc>
+          <w:tcPr>
+            <w:tcW w:w="4606" w:type="dxa"/>
+          </w:tcPr>
+          <w:p>
+            <w:pPr>
+              <w:rPr>
+                <w:rFonts w:asciiTheme="minorHAnsi" w:hAnsiTheme="minorHAnsi" w:cstheme="minorHAnsi"/>
+                <w:noProof/>
+                <w:sz w:val="24"/>
+                <w:szCs w:val="24"/>
+              </w:rPr>
+            </w:pPr>
+            <w:r>
+              <w:rPr>
+                <w:rFonts w:asciiTheme="minorHAnsi" w:hAnsiTheme="minorHAnsi" w:cstheme="minorHAnsi"/>
+                <w:noProof/>
+                <w:sz w:val="24"/>
+                <w:szCs w:val="24"/>
+              </w:rPr>
+              <w:t>Oppgi brukernavn og passord for å få tilgang till bookingsystemet.</w:t>
+            </w:r>
+          </w:p>
+        </w:tc>
+      </w:tr>
+      <w:tr>
+        <w:tc>
+          <w:tcPr>
+            <w:tcW w:w="4606" w:type="dxa"/>
+          </w:tcPr>
+          <w:p>
+            <w:pPr>
+              <w:rPr>
+                <w:rFonts w:asciiTheme="minorHAnsi" w:hAnsiTheme="minorHAnsi" w:cstheme="minorHAnsi"/>
+                <w:noProof/>
+                <w:sz w:val="24"/>
+                <w:szCs w:val="24"/>
+              </w:rPr>
+            </w:pPr>
+            <w:r>
+              <w:rPr>
+                <w:rFonts w:asciiTheme="minorHAnsi" w:hAnsiTheme="minorHAnsi" w:cstheme="minorHAnsi"/>
+                <w:noProof/>
+                <w:sz w:val="24"/>
+                <w:szCs w:val="24"/>
+              </w:rPr>
+              <w:t>Alternativ utføring:</w:t>
+            </w:r>
+          </w:p>
+        </w:tc>
+        <w:tc>
+          <w:tcPr>
+            <w:tcW w:w="4606" w:type="dxa"/>
+          </w:tcPr>
+          <w:p>
+            <w:pPr>
+              <w:rPr>
+                <w:rFonts w:asciiTheme="minorHAnsi" w:hAnsiTheme="minorHAnsi" w:cstheme="minorHAnsi"/>
+                <w:noProof/>
+                <w:sz w:val="24"/>
+                <w:szCs w:val="24"/>
+              </w:rPr>
+            </w:pPr>
+            <w:r>
+              <w:rPr>
+                <w:rFonts w:asciiTheme="minorHAnsi" w:hAnsiTheme="minorHAnsi" w:cstheme="minorHAnsi"/>
+                <w:noProof/>
+                <w:sz w:val="24"/>
+                <w:szCs w:val="24"/>
+              </w:rPr>
+              <w:t>Ingen</w:t>
+            </w:r>
+          </w:p>
+        </w:tc>
+      </w:tr>
+      <w:tr>
+        <w:tc>
+          <w:tcPr>
+            <w:tcW w:w="4606" w:type="dxa"/>
+          </w:tcPr>
+          <w:p>
+            <w:pPr>
+              <w:rPr>
+                <w:rFonts w:asciiTheme="minorHAnsi" w:hAnsiTheme="minorHAnsi" w:cstheme="minorHAnsi"/>
+                <w:noProof/>
+                <w:sz w:val="24"/>
+                <w:szCs w:val="24"/>
+              </w:rPr>
+            </w:pPr>
+            <w:r>
+              <w:rPr>
+                <w:rFonts w:asciiTheme="minorHAnsi" w:hAnsiTheme="minorHAnsi" w:cstheme="minorHAnsi"/>
+                <w:noProof/>
+                <w:sz w:val="24"/>
+                <w:szCs w:val="24"/>
+              </w:rPr>
+              <w:t>Etterbetingelse:</w:t>
+            </w:r>
+          </w:p>
+        </w:tc>
+        <w:tc>
+          <w:tcPr>
+            <w:tcW w:w="4606" w:type="dxa"/>
+          </w:tcPr>
+          <w:p>
+            <w:pPr>
+              <w:rPr>
+                <w:rFonts w:asciiTheme="minorHAnsi" w:hAnsiTheme="minorHAnsi" w:cstheme="minorHAnsi"/>
+                <w:noProof/>
+                <w:sz w:val="24"/>
+                <w:szCs w:val="24"/>
+              </w:rPr>
+            </w:pPr>
+            <w:r>
+              <w:rPr>
+                <w:rFonts w:asciiTheme="minorHAnsi" w:hAnsiTheme="minorHAnsi" w:cstheme="minorHAnsi"/>
+                <w:noProof/>
+                <w:sz w:val="24"/>
+                <w:szCs w:val="24"/>
+              </w:rPr>
+              <w:t>Studenten er logget inn og systemet er klart for booking.</w:t>
+            </w:r>
+          </w:p>
+        </w:tc>
+      </w:tr>
+    </w:tbl>
+    <w:p>
+      <w:pPr>
+        <w:rPr>
+          <w:rFonts w:asciiTheme="minorHAnsi" w:hAnsiTheme="minorHAnsi" w:cstheme="minorHAnsi"/>
+          <w:noProof/>
+          <w:sz w:val="24"/>
+          <w:szCs w:val="24"/>
+        </w:rPr>
+      </w:pPr>
+    </w:p>
+    <w:p>
+      <w:pPr>
+        <w:rPr>
+          <w:rFonts w:asciiTheme="minorHAnsi" w:hAnsiTheme="minorHAnsi" w:cstheme="minorHAnsi"/>
+          <w:noProof/>
+          <w:sz w:val="24"/>
+          <w:szCs w:val="24"/>
+        </w:rPr>
+      </w:pPr>
+    </w:p>
+    <w:tbl>
+      <w:tblPr>
+        <w:tblStyle w:val="TableGrid"/>
+        <w:tblW w:w="0" w:type="auto"/>
+        <w:tblLook w:val="04A0" w:firstRow="1" w:lastRow="0" w:firstColumn="1" w:lastColumn="0" w:noHBand="0" w:noVBand="1"/>
+      </w:tblPr>
+      <w:tblGrid>
+        <w:gridCol w:w="4606"/>
+        <w:gridCol w:w="4606"/>
+      </w:tblGrid>
+      <w:tr>
+        <w:tc>
+          <w:tcPr>
+            <w:tcW w:w="4606" w:type="dxa"/>
+            <w:shd w:val="clear" w:color="auto" w:fill="BFBFBF" w:themeFill="background1" w:themeFillShade="BF"/>
+          </w:tcPr>
+          <w:p>
+            <w:pPr>
+              <w:rPr>
+                <w:rFonts w:asciiTheme="minorHAnsi" w:hAnsiTheme="minorHAnsi" w:cstheme="minorHAnsi"/>
+                <w:b/>
+                <w:noProof/>
+                <w:sz w:val="24"/>
+                <w:szCs w:val="24"/>
+              </w:rPr>
+            </w:pPr>
+            <w:r>
+              <w:rPr>
+                <w:rFonts w:asciiTheme="minorHAnsi" w:hAnsiTheme="minorHAnsi" w:cstheme="minorHAnsi"/>
+                <w:b/>
+                <w:noProof/>
+                <w:sz w:val="24"/>
+                <w:szCs w:val="24"/>
+              </w:rPr>
+              <w:t>Use case:</w:t>
+            </w:r>
+          </w:p>
+        </w:tc>
+        <w:tc>
+          <w:tcPr>
+            <w:tcW w:w="4606" w:type="dxa"/>
+            <w:shd w:val="clear" w:color="auto" w:fill="BFBFBF" w:themeFill="background1" w:themeFillShade="BF"/>
+          </w:tcPr>
+          <w:p>
+            <w:pPr>
+              <w:rPr>
+                <w:rFonts w:asciiTheme="minorHAnsi" w:hAnsiTheme="minorHAnsi" w:cstheme="minorHAnsi"/>
+                <w:b/>
+                <w:noProof/>
+                <w:sz w:val="24"/>
+                <w:szCs w:val="24"/>
+              </w:rPr>
+            </w:pPr>
+            <w:r>
+              <w:rPr>
+                <w:rFonts w:asciiTheme="minorHAnsi" w:hAnsiTheme="minorHAnsi" w:cstheme="minorHAnsi"/>
+                <w:b/>
+                <w:noProof/>
+                <w:sz w:val="24"/>
+                <w:szCs w:val="24"/>
+              </w:rPr>
+              <w:t>Booking av rom:</w:t>
+            </w:r>
+          </w:p>
+        </w:tc>
+      </w:tr>
+      <w:tr>
+        <w:tc>
+          <w:tcPr>
+            <w:tcW w:w="4606" w:type="dxa"/>
+          </w:tcPr>
+          <w:p>
+            <w:pPr>
+              <w:rPr>
+                <w:rFonts w:asciiTheme="minorHAnsi" w:hAnsiTheme="minorHAnsi" w:cstheme="minorHAnsi"/>
+                <w:noProof/>
+                <w:sz w:val="24"/>
+                <w:szCs w:val="24"/>
+              </w:rPr>
+            </w:pPr>
+            <w:r>
+              <w:rPr>
+                <w:rFonts w:asciiTheme="minorHAnsi" w:hAnsiTheme="minorHAnsi" w:cstheme="minorHAnsi"/>
+                <w:noProof/>
+                <w:sz w:val="24"/>
+                <w:szCs w:val="24"/>
+              </w:rPr>
+              <w:t>Aktør:</w:t>
+            </w:r>
+          </w:p>
+        </w:tc>
+        <w:tc>
+          <w:tcPr>
+            <w:tcW w:w="4606" w:type="dxa"/>
+          </w:tcPr>
+          <w:p>
+            <w:pPr>
+              <w:rPr>
+                <w:rFonts w:asciiTheme="minorHAnsi" w:hAnsiTheme="minorHAnsi" w:cstheme="minorHAnsi"/>
+                <w:noProof/>
+                <w:sz w:val="24"/>
+                <w:szCs w:val="24"/>
+              </w:rPr>
+            </w:pPr>
+            <w:r>
+              <w:rPr>
+                <w:rFonts w:asciiTheme="minorHAnsi" w:hAnsiTheme="minorHAnsi" w:cstheme="minorHAnsi"/>
+                <w:noProof/>
+                <w:sz w:val="24"/>
+                <w:szCs w:val="24"/>
+              </w:rPr>
+              <w:t>Student</w:t>
+            </w:r>
+          </w:p>
+        </w:tc>
+      </w:tr>
+      <w:tr>
+        <w:tc>
+          <w:tcPr>
+            <w:tcW w:w="4606" w:type="dxa"/>
+          </w:tcPr>
+          <w:p>
+            <w:pPr>
+              <w:rPr>
+                <w:rFonts w:asciiTheme="minorHAnsi" w:hAnsiTheme="minorHAnsi" w:cstheme="minorHAnsi"/>
+                <w:noProof/>
+                <w:sz w:val="24"/>
+                <w:szCs w:val="24"/>
+              </w:rPr>
+            </w:pPr>
+            <w:r>
+              <w:rPr>
+                <w:rFonts w:asciiTheme="minorHAnsi" w:hAnsiTheme="minorHAnsi" w:cstheme="minorHAnsi"/>
+                <w:noProof/>
+                <w:sz w:val="24"/>
+                <w:szCs w:val="24"/>
+              </w:rPr>
+              <w:t>Beskrivelse:</w:t>
+            </w:r>
+          </w:p>
+        </w:tc>
+        <w:tc>
+          <w:tcPr>
+            <w:tcW w:w="4606" w:type="dxa"/>
+          </w:tcPr>
+          <w:p>
+            <w:pPr>
+              <w:rPr>
+                <w:rFonts w:asciiTheme="minorHAnsi" w:hAnsiTheme="minorHAnsi" w:cstheme="minorHAnsi"/>
+                <w:noProof/>
+                <w:sz w:val="24"/>
+                <w:szCs w:val="24"/>
+              </w:rPr>
+            </w:pPr>
+            <w:r>
+              <w:rPr>
+                <w:rFonts w:asciiTheme="minorHAnsi" w:hAnsiTheme="minorHAnsi" w:cstheme="minorHAnsi"/>
+                <w:noProof/>
+                <w:sz w:val="24"/>
+                <w:szCs w:val="24"/>
+              </w:rPr>
+              <w:t>Hensikten med systemet er at studenten, hvis innlogget, skal ha mulighet til å booke ønsket rom til ønsket tid.</w:t>
+            </w:r>
+          </w:p>
+        </w:tc>
+      </w:tr>
+      <w:tr>
+        <w:tc>
+          <w:tcPr>
+            <w:tcW w:w="4606" w:type="dxa"/>
+          </w:tcPr>
+          <w:p>
+            <w:pPr>
+              <w:rPr>
+                <w:rFonts w:asciiTheme="minorHAnsi" w:hAnsiTheme="minorHAnsi" w:cstheme="minorHAnsi"/>
+                <w:noProof/>
+                <w:sz w:val="24"/>
+                <w:szCs w:val="24"/>
+              </w:rPr>
+            </w:pPr>
+            <w:r>
+              <w:rPr>
+                <w:rFonts w:asciiTheme="minorHAnsi" w:hAnsiTheme="minorHAnsi" w:cstheme="minorHAnsi"/>
+                <w:noProof/>
+                <w:sz w:val="24"/>
+                <w:szCs w:val="24"/>
+              </w:rPr>
+              <w:t>Forbetingelse:</w:t>
+            </w:r>
+          </w:p>
+        </w:tc>
+        <w:tc>
+          <w:tcPr>
+            <w:tcW w:w="4606" w:type="dxa"/>
+          </w:tcPr>
+          <w:p>
+            <w:pPr>
+              <w:rPr>
+                <w:rFonts w:asciiTheme="minorHAnsi" w:hAnsiTheme="minorHAnsi" w:cstheme="minorHAnsi"/>
+                <w:noProof/>
+                <w:sz w:val="24"/>
+                <w:szCs w:val="24"/>
+              </w:rPr>
+            </w:pPr>
+            <w:r>
+              <w:rPr>
+                <w:rFonts w:asciiTheme="minorHAnsi" w:hAnsiTheme="minorHAnsi" w:cstheme="minorHAnsi"/>
+                <w:noProof/>
+                <w:sz w:val="24"/>
+                <w:szCs w:val="24"/>
+              </w:rPr>
+              <w:t>Studenten må være innlogget.</w:t>
+            </w:r>
+          </w:p>
+        </w:tc>
+      </w:tr>
+      <w:tr>
+        <w:tc>
+          <w:tcPr>
+            <w:tcW w:w="4606" w:type="dxa"/>
+          </w:tcPr>
+          <w:p>
+            <w:pPr>
+              <w:rPr>
+                <w:rFonts w:asciiTheme="minorHAnsi" w:hAnsiTheme="minorHAnsi" w:cstheme="minorHAnsi"/>
+                <w:noProof/>
+                <w:sz w:val="24"/>
+                <w:szCs w:val="24"/>
+              </w:rPr>
+            </w:pPr>
+            <w:r>
+              <w:rPr>
+                <w:rFonts w:asciiTheme="minorHAnsi" w:hAnsiTheme="minorHAnsi" w:cstheme="minorHAnsi"/>
+                <w:noProof/>
+                <w:sz w:val="24"/>
+                <w:szCs w:val="24"/>
+              </w:rPr>
+              <w:t>Normal utføring:</w:t>
+            </w:r>
+          </w:p>
+        </w:tc>
+        <w:tc>
+          <w:tcPr>
+            <w:tcW w:w="4606" w:type="dxa"/>
+          </w:tcPr>
+          <w:p>
+            <w:pPr>
+              <w:rPr>
+                <w:rFonts w:asciiTheme="minorHAnsi" w:hAnsiTheme="minorHAnsi" w:cstheme="minorHAnsi"/>
+                <w:noProof/>
+                <w:sz w:val="24"/>
+                <w:szCs w:val="24"/>
+              </w:rPr>
+            </w:pPr>
+            <w:r>
+              <w:rPr>
+                <w:rFonts w:asciiTheme="minorHAnsi" w:hAnsiTheme="minorHAnsi" w:cstheme="minorHAnsi"/>
+                <w:noProof/>
+                <w:sz w:val="24"/>
+                <w:szCs w:val="24"/>
+              </w:rPr>
+              <w:t xml:space="preserve">Aktøren ser oversikt over ledige rom i ønsket tidsperiode og velger ønsket rom. </w:t>
+            </w:r>
+          </w:p>
+        </w:tc>
+      </w:tr>
+      <w:tr>
+        <w:tc>
+          <w:tcPr>
+            <w:tcW w:w="4606" w:type="dxa"/>
+          </w:tcPr>
+          <w:p>
+            <w:pPr>
+              <w:rPr>
+                <w:rFonts w:asciiTheme="minorHAnsi" w:hAnsiTheme="minorHAnsi" w:cstheme="minorHAnsi"/>
+                <w:noProof/>
+                <w:sz w:val="24"/>
+                <w:szCs w:val="24"/>
+              </w:rPr>
+            </w:pPr>
+            <w:r>
+              <w:rPr>
+                <w:rFonts w:asciiTheme="minorHAnsi" w:hAnsiTheme="minorHAnsi" w:cstheme="minorHAnsi"/>
+                <w:noProof/>
+                <w:sz w:val="24"/>
+                <w:szCs w:val="24"/>
+              </w:rPr>
+              <w:t>Alternativ utføring:</w:t>
+            </w:r>
+          </w:p>
+        </w:tc>
+        <w:tc>
+          <w:tcPr>
+            <w:tcW w:w="4606" w:type="dxa"/>
+          </w:tcPr>
+          <w:p>
+            <w:pPr>
+              <w:rPr>
+                <w:rFonts w:asciiTheme="minorHAnsi" w:hAnsiTheme="minorHAnsi" w:cstheme="minorHAnsi"/>
+                <w:noProof/>
+                <w:sz w:val="24"/>
+                <w:szCs w:val="24"/>
+              </w:rPr>
+            </w:pPr>
+            <w:r>
+              <w:rPr>
+                <w:rFonts w:asciiTheme="minorHAnsi" w:hAnsiTheme="minorHAnsi" w:cstheme="minorHAnsi"/>
+                <w:noProof/>
+                <w:sz w:val="24"/>
+                <w:szCs w:val="24"/>
+              </w:rPr>
+              <w:t>Ingen</w:t>
+            </w:r>
+          </w:p>
+        </w:tc>
+      </w:tr>
+      <w:tr>
+        <w:tc>
+          <w:tcPr>
+            <w:tcW w:w="4606" w:type="dxa"/>
+          </w:tcPr>
+          <w:p>
+            <w:pPr>
+              <w:rPr>
+                <w:rFonts w:asciiTheme="minorHAnsi" w:hAnsiTheme="minorHAnsi" w:cstheme="minorHAnsi"/>
+                <w:noProof/>
+                <w:sz w:val="24"/>
+                <w:szCs w:val="24"/>
+              </w:rPr>
+            </w:pPr>
+            <w:r>
+              <w:rPr>
+                <w:rFonts w:asciiTheme="minorHAnsi" w:hAnsiTheme="minorHAnsi" w:cstheme="minorHAnsi"/>
+                <w:noProof/>
+                <w:sz w:val="24"/>
+                <w:szCs w:val="24"/>
+              </w:rPr>
+              <w:t>Etterbetingelse:</w:t>
+            </w:r>
+          </w:p>
+        </w:tc>
+        <w:tc>
+          <w:tcPr>
+            <w:tcW w:w="4606" w:type="dxa"/>
+          </w:tcPr>
+          <w:p>
+            <w:pPr>
+              <w:rPr>
+                <w:rFonts w:asciiTheme="minorHAnsi" w:hAnsiTheme="minorHAnsi" w:cstheme="minorHAnsi"/>
+                <w:noProof/>
+                <w:sz w:val="24"/>
+                <w:szCs w:val="24"/>
+              </w:rPr>
+            </w:pPr>
+            <w:r>
+              <w:rPr>
+                <w:rFonts w:asciiTheme="minorHAnsi" w:hAnsiTheme="minorHAnsi" w:cstheme="minorHAnsi"/>
+                <w:noProof/>
+                <w:sz w:val="24"/>
+                <w:szCs w:val="24"/>
+              </w:rPr>
+              <w:t>Ønsket rom er booket i ønsket tidsrom og dette rommet vil vises som opptatt for andre studenter som søker på rom i samme tidsrom.</w:t>
+            </w:r>
+          </w:p>
+        </w:tc>
+      </w:tr>
+    </w:tbl>
+    <w:p>
+      <w:pPr>
+        <w:rPr>
+          <w:rFonts w:asciiTheme="minorHAnsi" w:hAnsiTheme="minorHAnsi" w:cstheme="minorHAnsi"/>
+          <w:noProof/>
+          <w:sz w:val="24"/>
+          <w:szCs w:val="24"/>
+        </w:rPr>
+      </w:pPr>
+    </w:p>
+    <w:p>
+      <w:pPr>
+        <w:rPr>
+          <w:rFonts w:asciiTheme="minorHAnsi" w:hAnsiTheme="minorHAnsi" w:cstheme="minorHAnsi"/>
+          <w:noProof/>
+          <w:sz w:val="24"/>
+          <w:szCs w:val="24"/>
+        </w:rPr>
+      </w:pPr>
+    </w:p>
+    <w:tbl>
+      <w:tblPr>
+        <w:tblStyle w:val="TableGrid"/>
+        <w:tblW w:w="0" w:type="auto"/>
+        <w:tblLook w:val="04A0" w:firstRow="1" w:lastRow="0" w:firstColumn="1" w:lastColumn="0" w:noHBand="0" w:noVBand="1"/>
+      </w:tblPr>
+      <w:tblGrid>
+        <w:gridCol w:w="4606"/>
+        <w:gridCol w:w="4606"/>
+      </w:tblGrid>
+      <w:tr>
+        <w:tc>
+          <w:tcPr>
+            <w:tcW w:w="4606" w:type="dxa"/>
+            <w:shd w:val="clear" w:color="auto" w:fill="BFBFBF" w:themeFill="background1" w:themeFillShade="BF"/>
+          </w:tcPr>
+          <w:p>
+            <w:pPr>
+              <w:rPr>
+                <w:rFonts w:asciiTheme="minorHAnsi" w:hAnsiTheme="minorHAnsi" w:cstheme="minorHAnsi"/>
+                <w:b/>
+                <w:noProof/>
+                <w:sz w:val="24"/>
+                <w:szCs w:val="24"/>
+              </w:rPr>
+            </w:pPr>
+            <w:r>
+              <w:rPr>
+                <w:rFonts w:asciiTheme="minorHAnsi" w:hAnsiTheme="minorHAnsi" w:cstheme="minorHAnsi"/>
+                <w:b/>
+                <w:noProof/>
+                <w:sz w:val="24"/>
+                <w:szCs w:val="24"/>
+              </w:rPr>
+              <w:t>Use case:</w:t>
+            </w:r>
+          </w:p>
+        </w:tc>
+        <w:tc>
+          <w:tcPr>
+            <w:tcW w:w="4606" w:type="dxa"/>
+            <w:shd w:val="clear" w:color="auto" w:fill="BFBFBF" w:themeFill="background1" w:themeFillShade="BF"/>
+          </w:tcPr>
+          <w:p>
+            <w:pPr>
+              <w:rPr>
+                <w:rFonts w:asciiTheme="minorHAnsi" w:hAnsiTheme="minorHAnsi" w:cstheme="minorHAnsi"/>
+                <w:b/>
+                <w:noProof/>
+                <w:sz w:val="24"/>
+                <w:szCs w:val="24"/>
+              </w:rPr>
+            </w:pPr>
+            <w:r>
+              <w:rPr>
+                <w:rFonts w:asciiTheme="minorHAnsi" w:hAnsiTheme="minorHAnsi" w:cstheme="minorHAnsi"/>
+                <w:b/>
+                <w:noProof/>
+                <w:sz w:val="24"/>
+                <w:szCs w:val="24"/>
+              </w:rPr>
+              <w:t>Utlogging:</w:t>
+            </w:r>
+          </w:p>
+        </w:tc>
+      </w:tr>
+      <w:tr>
+        <w:tc>
+          <w:tcPr>
+            <w:tcW w:w="4606" w:type="dxa"/>
+          </w:tcPr>
+          <w:p>
+            <w:pPr>
+              <w:rPr>
+                <w:rFonts w:asciiTheme="minorHAnsi" w:hAnsiTheme="minorHAnsi" w:cstheme="minorHAnsi"/>
+                <w:noProof/>
+                <w:sz w:val="24"/>
+                <w:szCs w:val="24"/>
+              </w:rPr>
+            </w:pPr>
+            <w:r>
+              <w:rPr>
+                <w:rFonts w:asciiTheme="minorHAnsi" w:hAnsiTheme="minorHAnsi" w:cstheme="minorHAnsi"/>
+                <w:noProof/>
+                <w:sz w:val="24"/>
+                <w:szCs w:val="24"/>
+              </w:rPr>
+              <w:t>Aktør:</w:t>
+            </w:r>
+          </w:p>
+        </w:tc>
+        <w:tc>
+          <w:tcPr>
+            <w:tcW w:w="4606" w:type="dxa"/>
+          </w:tcPr>
+          <w:p>
+            <w:pPr>
+              <w:rPr>
+                <w:rFonts w:asciiTheme="minorHAnsi" w:hAnsiTheme="minorHAnsi" w:cstheme="minorHAnsi"/>
+                <w:noProof/>
+                <w:sz w:val="24"/>
+                <w:szCs w:val="24"/>
+              </w:rPr>
+            </w:pPr>
+            <w:r>
+              <w:rPr>
+                <w:rFonts w:asciiTheme="minorHAnsi" w:hAnsiTheme="minorHAnsi" w:cstheme="minorHAnsi"/>
+                <w:noProof/>
+                <w:sz w:val="24"/>
+                <w:szCs w:val="24"/>
+              </w:rPr>
+              <w:t>Student</w:t>
+            </w:r>
+          </w:p>
+        </w:tc>
+      </w:tr>
+      <w:tr>
+        <w:tc>
+          <w:tcPr>
+            <w:tcW w:w="4606" w:type="dxa"/>
+          </w:tcPr>
+          <w:p>
+            <w:pPr>
+              <w:rPr>
+                <w:rFonts w:asciiTheme="minorHAnsi" w:hAnsiTheme="minorHAnsi" w:cstheme="minorHAnsi"/>
+                <w:noProof/>
+                <w:sz w:val="24"/>
+                <w:szCs w:val="24"/>
+              </w:rPr>
+            </w:pPr>
+            <w:r>
+              <w:rPr>
+                <w:rFonts w:asciiTheme="minorHAnsi" w:hAnsiTheme="minorHAnsi" w:cstheme="minorHAnsi"/>
+                <w:noProof/>
+                <w:sz w:val="24"/>
+                <w:szCs w:val="24"/>
+              </w:rPr>
+              <w:t>Beskrivelse:</w:t>
+            </w:r>
+          </w:p>
+        </w:tc>
+        <w:tc>
+          <w:tcPr>
+            <w:tcW w:w="4606" w:type="dxa"/>
+          </w:tcPr>
+          <w:p>
+            <w:pPr>
+              <w:rPr>
+                <w:rFonts w:asciiTheme="minorHAnsi" w:hAnsiTheme="minorHAnsi" w:cstheme="minorHAnsi"/>
+                <w:noProof/>
+                <w:sz w:val="24"/>
+                <w:szCs w:val="24"/>
+              </w:rPr>
+            </w:pPr>
+            <w:r>
+              <w:rPr>
+                <w:rFonts w:asciiTheme="minorHAnsi" w:hAnsiTheme="minorHAnsi" w:cstheme="minorHAnsi"/>
+                <w:noProof/>
+                <w:sz w:val="24"/>
+                <w:szCs w:val="24"/>
+              </w:rPr>
+              <w:t>Det er laget en knapp for utlogging</w:t>
+            </w:r>
+          </w:p>
+        </w:tc>
+      </w:tr>
+      <w:tr>
+        <w:tc>
+          <w:tcPr>
+            <w:tcW w:w="4606" w:type="dxa"/>
+          </w:tcPr>
+          <w:p>
+            <w:pPr>
+              <w:rPr>
+                <w:rFonts w:asciiTheme="minorHAnsi" w:hAnsiTheme="minorHAnsi" w:cstheme="minorHAnsi"/>
+                <w:noProof/>
+                <w:sz w:val="24"/>
+                <w:szCs w:val="24"/>
+              </w:rPr>
+            </w:pPr>
+            <w:r>
+              <w:rPr>
+                <w:rFonts w:asciiTheme="minorHAnsi" w:hAnsiTheme="minorHAnsi" w:cstheme="minorHAnsi"/>
+                <w:noProof/>
+                <w:sz w:val="24"/>
+                <w:szCs w:val="24"/>
+              </w:rPr>
+              <w:t>Forbetegnelse:</w:t>
+            </w:r>
+          </w:p>
+        </w:tc>
+        <w:tc>
+          <w:tcPr>
+            <w:tcW w:w="4606" w:type="dxa"/>
+          </w:tcPr>
+          <w:p>
+            <w:pPr>
+              <w:rPr>
+                <w:rFonts w:asciiTheme="minorHAnsi" w:hAnsiTheme="minorHAnsi" w:cstheme="minorHAnsi"/>
+                <w:noProof/>
+                <w:sz w:val="24"/>
+                <w:szCs w:val="24"/>
+              </w:rPr>
+            </w:pPr>
+            <w:r>
+              <w:rPr>
+                <w:rFonts w:asciiTheme="minorHAnsi" w:hAnsiTheme="minorHAnsi" w:cstheme="minorHAnsi"/>
+                <w:noProof/>
+                <w:sz w:val="24"/>
+                <w:szCs w:val="24"/>
+              </w:rPr>
+              <w:t>Bruker må være innlogget</w:t>
+            </w:r>
+          </w:p>
+        </w:tc>
+      </w:tr>
+      <w:tr>
+        <w:tc>
+          <w:tcPr>
+            <w:tcW w:w="4606" w:type="dxa"/>
+          </w:tcPr>
+          <w:p>
+            <w:pPr>
+              <w:rPr>
+                <w:rFonts w:asciiTheme="minorHAnsi" w:hAnsiTheme="minorHAnsi" w:cstheme="minorHAnsi"/>
+                <w:noProof/>
+                <w:sz w:val="24"/>
+                <w:szCs w:val="24"/>
+              </w:rPr>
+            </w:pPr>
+            <w:r>
+              <w:rPr>
+                <w:rFonts w:asciiTheme="minorHAnsi" w:hAnsiTheme="minorHAnsi" w:cstheme="minorHAnsi"/>
+                <w:noProof/>
+                <w:sz w:val="24"/>
+                <w:szCs w:val="24"/>
+              </w:rPr>
+              <w:t>Normal utføring:</w:t>
+            </w:r>
+          </w:p>
+        </w:tc>
+        <w:tc>
+          <w:tcPr>
+            <w:tcW w:w="4606" w:type="dxa"/>
+          </w:tcPr>
+          <w:p>
+            <w:pPr>
+              <w:rPr>
+                <w:rFonts w:asciiTheme="minorHAnsi" w:hAnsiTheme="minorHAnsi" w:cstheme="minorHAnsi"/>
+                <w:noProof/>
+                <w:sz w:val="24"/>
+                <w:szCs w:val="24"/>
+              </w:rPr>
+            </w:pPr>
+            <w:r>
+              <w:rPr>
+                <w:rFonts w:asciiTheme="minorHAnsi" w:hAnsiTheme="minorHAnsi" w:cstheme="minorHAnsi"/>
+                <w:noProof/>
+                <w:sz w:val="24"/>
+                <w:szCs w:val="24"/>
+              </w:rPr>
+              <w:t>Bruker trykker på knapp for utlogging og logges automatisk ut.</w:t>
+            </w:r>
+          </w:p>
+        </w:tc>
+      </w:tr>
+      <w:tr>
+        <w:tc>
+          <w:tcPr>
+            <w:tcW w:w="4606" w:type="dxa"/>
+          </w:tcPr>
+          <w:p>
+            <w:pPr>
+              <w:rPr>
+                <w:rFonts w:asciiTheme="minorHAnsi" w:hAnsiTheme="minorHAnsi" w:cstheme="minorHAnsi"/>
+                <w:noProof/>
+                <w:sz w:val="24"/>
+                <w:szCs w:val="24"/>
+              </w:rPr>
+            </w:pPr>
+            <w:r>
+              <w:rPr>
+                <w:rFonts w:asciiTheme="minorHAnsi" w:hAnsiTheme="minorHAnsi" w:cstheme="minorHAnsi"/>
+                <w:noProof/>
+                <w:sz w:val="24"/>
+                <w:szCs w:val="24"/>
+              </w:rPr>
+              <w:t>Alternativ utføring:</w:t>
+            </w:r>
+          </w:p>
+        </w:tc>
+        <w:tc>
+          <w:tcPr>
+            <w:tcW w:w="4606" w:type="dxa"/>
+          </w:tcPr>
+          <w:p>
+            <w:pPr>
+              <w:rPr>
+                <w:rFonts w:asciiTheme="minorHAnsi" w:hAnsiTheme="minorHAnsi" w:cstheme="minorHAnsi"/>
+                <w:noProof/>
+                <w:sz w:val="24"/>
+                <w:szCs w:val="24"/>
+              </w:rPr>
+            </w:pPr>
+            <w:r>
+              <w:rPr>
+                <w:rFonts w:asciiTheme="minorHAnsi" w:hAnsiTheme="minorHAnsi" w:cstheme="minorHAnsi"/>
+                <w:noProof/>
+                <w:sz w:val="24"/>
+                <w:szCs w:val="24"/>
+              </w:rPr>
+              <w:t>Ingen</w:t>
+            </w:r>
+          </w:p>
+        </w:tc>
+      </w:tr>
+      <w:tr>
+        <w:tc>
+          <w:tcPr>
+            <w:tcW w:w="4606" w:type="dxa"/>
+          </w:tcPr>
+          <w:p>
+            <w:pPr>
+              <w:rPr>
+                <w:rFonts w:asciiTheme="minorHAnsi" w:hAnsiTheme="minorHAnsi" w:cstheme="minorHAnsi"/>
+                <w:noProof/>
+                <w:sz w:val="24"/>
+                <w:szCs w:val="24"/>
+              </w:rPr>
+            </w:pPr>
+            <w:r>
+              <w:rPr>
+                <w:rFonts w:asciiTheme="minorHAnsi" w:hAnsiTheme="minorHAnsi" w:cstheme="minorHAnsi"/>
+                <w:noProof/>
+                <w:sz w:val="24"/>
+                <w:szCs w:val="24"/>
+              </w:rPr>
+              <w:t>Etterbetingelse:</w:t>
+            </w:r>
+          </w:p>
+        </w:tc>
+        <w:tc>
+          <w:tcPr>
+            <w:tcW w:w="4606" w:type="dxa"/>
+          </w:tcPr>
+          <w:p>
+            <w:pPr>
+              <w:rPr>
+                <w:rFonts w:asciiTheme="minorHAnsi" w:hAnsiTheme="minorHAnsi" w:cstheme="minorHAnsi"/>
+                <w:noProof/>
+                <w:sz w:val="24"/>
+                <w:szCs w:val="24"/>
+              </w:rPr>
+            </w:pPr>
+            <w:r>
+              <w:rPr>
+                <w:rFonts w:asciiTheme="minorHAnsi" w:hAnsiTheme="minorHAnsi" w:cstheme="minorHAnsi"/>
+                <w:noProof/>
+                <w:sz w:val="24"/>
+                <w:szCs w:val="24"/>
+              </w:rPr>
+              <w:t>Bruker er utlogget og kan ikke lengergjøre endringer i systemet.</w:t>
+            </w:r>
+          </w:p>
+        </w:tc>
+      </w:tr>
+    </w:tbl>
+    <w:p>
+      <w:pPr>
+        <w:rPr>
+          <w:rFonts w:asciiTheme="minorHAnsi" w:hAnsiTheme="minorHAnsi" w:cstheme="minorHAnsi"/>
+          <w:noProof/>
+          <w:sz w:val="24"/>
+          <w:szCs w:val="24"/>
+        </w:rPr>
+      </w:pPr>
+    </w:p>
+    <w:p>
+      <w:pPr>
+        <w:rPr>
+          <w:rFonts w:asciiTheme="minorHAnsi" w:hAnsiTheme="minorHAnsi" w:cstheme="minorHAnsi"/>
+          <w:noProof/>
+          <w:sz w:val="24"/>
+          <w:szCs w:val="24"/>
+        </w:rPr>
+      </w:pPr>
+      <w:r>
+        <w:rPr>
+          <w:rFonts w:asciiTheme="minorHAnsi" w:hAnsiTheme="minorHAnsi" w:cstheme="minorHAnsi"/>
+          <w:noProof/>
+          <w:sz w:val="24"/>
+          <w:szCs w:val="24"/>
+          <w:lang w:eastAsia="ja-JP"/>
+        </w:rPr>
+        <w:drawing>
+          <wp:inline distT="0" distB="0" distL="0" distR="0" wp14:anchorId="55AA6EDF" wp14:editId="066C4BDD">
+            <wp:extent cx="5753100" cy="4133850"/>
+            <wp:effectExtent l="0" t="0" r="0" b="0"/>
+            <wp:docPr id="1" name="Picture 1"/>
+            <wp:cNvGraphicFramePr>
+              <a:graphicFrameLocks xmlns:a="http://schemas.openxmlformats.org/drawingml/2006/main" noChangeAspect="1"/>
+            </wp:cNvGraphicFramePr>
+            <a:graphic xmlns:a="http://schemas.openxmlformats.org/drawingml/2006/main">
+              <a:graphicData uri="http://schemas.openxmlformats.org/drawingml/2006/picture">
+                <pic:pic xmlns:pic="http://schemas.openxmlformats.org/drawingml/2006/picture">
+                  <pic:nvPicPr>
+                    <pic:cNvPr id="0" name="Picture 1"/>
+                    <pic:cNvPicPr>
+                      <a:picLocks noChangeAspect="1" noChangeArrowheads="1"/>
+                    </pic:cNvPicPr>
+                  </pic:nvPicPr>
+                  <pic:blipFill>
+                    <a:blip r:embed="rId9">
+                      <a:extLst>
+                        <a:ext uri="{28A0092B-C50C-407E-A947-70E740481C1C}">
+                          <a14:useLocalDpi xmlns:a14="http://schemas.microsoft.com/office/drawing/2010/main" val="0"/>
+                        </a:ext>
+                      </a:extLst>
+                    </a:blip>
+                    <a:srcRect/>
+                    <a:stretch>
+                      <a:fillRect/>
+                    </a:stretch>
+                  </pic:blipFill>
+                  <pic:spPr bwMode="auto">
+                    <a:xfrm>
+                      <a:off x="0" y="0"/>
+                      <a:ext cx="5761488" cy="4139877"/>
+                    </a:xfrm>
+                    <a:prstGeom prst="rect">
+                      <a:avLst/>
+                    </a:prstGeom>
+                    <a:noFill/>
+                    <a:ln>
+                      <a:noFill/>
+                    </a:ln>
+                  </pic:spPr>
+                </pic:pic>
+              </a:graphicData>
+            </a:graphic>
+          </wp:inline>
+        </w:drawing>
+      </w:r>
+    </w:p>
+    <w:p>
+      <w:pPr>
+        <w:rPr>
+          <w:rFonts w:asciiTheme="minorHAnsi" w:hAnsiTheme="minorHAnsi" w:cstheme="minorHAnsi"/>
+          <w:noProof/>
+          <w:sz w:val="24"/>
+          <w:szCs w:val="24"/>
+        </w:rPr>
+      </w:pPr>
+    </w:p>
+    <w:p>
+      <w:pPr>
+        <w:rPr>
+          <w:rFonts w:asciiTheme="minorHAnsi" w:hAnsiTheme="minorHAnsi" w:cstheme="minorHAnsi"/>
+          <w:b/>
+          <w:noProof/>
+          <w:sz w:val="24"/>
+          <w:szCs w:val="24"/>
+        </w:rPr>
+      </w:pPr>
+      <w:r>
+        <w:rPr>
+          <w:rFonts w:asciiTheme="minorHAnsi" w:hAnsiTheme="minorHAnsi" w:cstheme="minorHAnsi"/>
+          <w:b/>
+          <w:noProof/>
+          <w:sz w:val="24"/>
+          <w:szCs w:val="24"/>
+        </w:rPr>
+        <w:t>Logisk design</w:t>
+      </w:r>
+    </w:p>
+    <w:p>
+      <w:pPr>
+        <w:rPr>
+          <w:rFonts w:asciiTheme="minorHAnsi" w:hAnsiTheme="minorHAnsi" w:cstheme="minorHAnsi"/>
+          <w:noProof/>
+          <w:sz w:val="24"/>
+          <w:szCs w:val="24"/>
+        </w:rPr>
+      </w:pPr>
+    </w:p>
+    <w:p>
+      <w:pPr>
+        <w:rPr>
+          <w:rFonts w:asciiTheme="minorHAnsi" w:hAnsiTheme="minorHAnsi" w:cstheme="minorHAnsi"/>
+          <w:noProof/>
+          <w:sz w:val="24"/>
+          <w:szCs w:val="24"/>
+        </w:rPr>
+      </w:pPr>
+      <w:r>
+        <w:rPr>
+          <w:rFonts w:asciiTheme="minorHAnsi" w:hAnsiTheme="minorHAnsi" w:cstheme="minorHAnsi"/>
+          <w:noProof/>
+          <w:sz w:val="24"/>
+          <w:szCs w:val="24"/>
+        </w:rPr>
+        <w:t xml:space="preserve">Målet med løsningen er at studenter raskt og enkelt skal booke et rom ved Westerdals nye bygg i Christian Kroghs gate 32 når dette ferdigstilles. Vårt design er ment å kunne fungere på alle relevante platformer. Systemet består i hovedsak av en innlogging, plassert godt synlig på hovedsiden til westerdals.no, samt selve booking siden hvor «magien skjer». </w:t>
+      </w:r>
+      <w:r>
+        <w:rPr>
+          <w:rFonts w:asciiTheme="minorHAnsi" w:hAnsiTheme="minorHAnsi" w:cstheme="minorHAnsi"/>
+          <w:noProof/>
+          <w:sz w:val="24"/>
+          <w:szCs w:val="24"/>
+        </w:rPr>
+        <w:t xml:space="preserve"> Her vises en skisse over «westerdals.no» med innloggingstjenesten synlig plassert på venstre side.</w:t>
+      </w:r>
+    </w:p>
+    <w:p>
+      <w:pPr>
+        <w:rPr>
+          <w:rFonts w:asciiTheme="minorHAnsi" w:hAnsiTheme="minorHAnsi" w:cstheme="minorHAnsi"/>
+          <w:noProof/>
+          <w:sz w:val="24"/>
+          <w:szCs w:val="24"/>
+        </w:rPr>
+      </w:pPr>
+    </w:p>
+    <w:p>
+      <w:r>
+        <w:rPr>
+          <w:rFonts w:asciiTheme="minorHAnsi" w:hAnsiTheme="minorHAnsi" w:cstheme="minorHAnsi"/>
+          <w:noProof/>
+          <w:sz w:val="24"/>
+          <w:szCs w:val="24"/>
+        </w:rPr>
+        <w:pict>
+          <v:shapetype id="_x0000_t75" coordsize="21600,21600" o:spt="75" o:preferrelative="t" path="m@4@5l@4@11@9@11@9@5xe" filled="f" stroked="f">
+            <v:stroke joinstyle="miter"/>
+            <v:formulas>
+              <v:f eqn="if lineDrawn pixelLineWidth 0"/>
+              <v:f eqn="sum @0 1 0"/>
+              <v:f eqn="sum 0 0 @1"/>
+              <v:f eqn="prod @2 1 2"/>
+              <v:f eqn="prod @3 21600 pixelWidth"/>
+              <v:f eqn="prod @3 21600 pixelHeight"/>
+              <v:f eqn="sum @0 0 1"/>
+              <v:f eqn="prod @6 1 2"/>
+              <v:f eqn="prod @7 21600 pixelWidth"/>
+              <v:f eqn="sum @8 21600 0"/>
+              <v:f eqn="prod @7 21600 pixelHeight"/>
+              <v:f eqn="sum @10 21600 0"/>
+            </v:formulas>
+            <v:path o:extrusionok="f" gradientshapeok="t" o:connecttype="rect"/>
+            <o:lock v:ext="edit" aspectratio="t"/>
+          </v:shapetype>
+          <v:shape id="_x0000_i1025" type="#_x0000_t75" style="width:453pt;height:254.25pt">
+            <v:imagedata r:id="rId10" o:title="11028453_10155183219980012_579994317_o"/>
+          </v:shape>
+        </w:pict>
+      </w:r>
+    </w:p>
+    <w:p/>
+    <w:p>
+      <w:pPr>
+        <w:rPr>
+          <w:sz w:val="24"/>
+          <w:szCs w:val="24"/>
+        </w:rPr>
+      </w:pPr>
+    </w:p>
+    <w:p>
+      <w:pPr>
+        <w:rPr>
+          <w:sz w:val="24"/>
+          <w:szCs w:val="24"/>
+        </w:rPr>
+      </w:pPr>
+    </w:p>
+    <w:p>
+      <w:pPr>
+        <w:rPr>
+          <w:sz w:val="24"/>
+          <w:szCs w:val="24"/>
+        </w:rPr>
+      </w:pPr>
+      <w:r>
+        <w:rPr>
+          <w:sz w:val="24"/>
+          <w:szCs w:val="24"/>
+        </w:rPr>
+        <w:t xml:space="preserve">Når det kommer til booking-siden så ønsker vi å gjøre det lettest mulig for </w:t>
+      </w:r>
+      <w:r>
+        <w:rPr>
+          <w:sz w:val="24"/>
+          <w:szCs w:val="24"/>
+        </w:rPr>
+        <w:t>brukeren</w:t>
+      </w:r>
+      <w:r>
+        <w:rPr>
+          <w:sz w:val="24"/>
+          <w:szCs w:val="24"/>
+        </w:rPr>
+        <w:t xml:space="preserve"> å finne ønsket rom til ønsket tid. Vi ønsker derfor å implementere </w:t>
+      </w:r>
+      <w:r>
+        <w:rPr>
+          <w:sz w:val="24"/>
+          <w:szCs w:val="24"/>
+        </w:rPr>
+        <w:t>en rekke sorteringsfunksjoner for at brukeren raskt skal finne fram. Vi ønsker også å ha en godt oversiktelig side som ikke forvirrer og gjør at bruker raskt ser om ønsket rom er tilgjengelig i ønsket tidsrom.</w:t>
+      </w:r>
+      <w:r>
+        <w:rPr>
+          <w:sz w:val="24"/>
+          <w:szCs w:val="24"/>
+        </w:rPr>
+        <w:t xml:space="preserve"> Her vises en skisse for foreløpig bookingsystem.</w:t>
+      </w:r>
+    </w:p>
+    <w:p>
+      <w:pPr>
+        <w:rPr>
+          <w:sz w:val="24"/>
+          <w:szCs w:val="24"/>
+        </w:rPr>
+      </w:pPr>
+    </w:p>
+    <w:p>
+      <w:pPr>
+        <w:rPr>
+          <w:sz w:val="24"/>
+          <w:szCs w:val="24"/>
+        </w:rPr>
+      </w:pPr>
+      <w:r>
+        <w:rPr>
+          <w:sz w:val="24"/>
+          <w:szCs w:val="24"/>
+        </w:rPr>
+        <w:pict>
+          <v:shape id="_x0000_i1026" type="#_x0000_t75" style="width:453pt;height:169.5pt">
+            <v:imagedata r:id="rId11" o:title="11063985_751967431576849_524332851_o"/>
+          </v:shape>
+        </w:pict>
+      </w:r>
+    </w:p>
+    <w:p/>
+    <w:p>
+      <w:pPr>
+        <w:rPr>
+          <w:sz w:val="24"/>
+          <w:szCs w:val="24"/>
+        </w:rPr>
+      </w:pPr>
+    </w:p>
+    <w:p>
+      <w:pPr>
+        <w:rPr>
+          <w:sz w:val="24"/>
+          <w:szCs w:val="24"/>
+        </w:rPr>
+      </w:pPr>
+      <w:r>
+        <w:rPr>
+          <w:sz w:val="24"/>
+          <w:szCs w:val="24"/>
+        </w:rPr>
+        <w:lastRenderedPageBreak/>
+        <w:t>EAR-diagrammet under beskriver de forskjellige forholdene de forskjellige entitetene har til hverandre. En bruker må ha brukernavn, passord og epost. Ett rom består av Rom-nummer, beskrivelse, størrelse og om det har prosjektor eller ikke. For å unngå mange til mangeforhold så har vi laget entiteten LeieAvRom som inneholder RomID, brukerID, dato tid og antall timer leid.</w:t>
+      </w:r>
+    </w:p>
+    <w:p>
+      <w:pPr>
+        <w:rPr>
+          <w:sz w:val="24"/>
+          <w:szCs w:val="24"/>
+        </w:rPr>
+      </w:pPr>
+    </w:p>
+    <w:p>
+      <w:pPr>
+        <w:rPr>
+          <w:sz w:val="24"/>
+          <w:szCs w:val="24"/>
+        </w:rPr>
+      </w:pPr>
+      <w:r>
+        <w:rPr>
+          <w:sz w:val="24"/>
+          <w:szCs w:val="24"/>
+        </w:rPr>
+        <w:pict>
+          <v:shape id="_x0000_i1027" type="#_x0000_t75" style="width:453pt;height:253.5pt">
+            <v:imagedata r:id="rId12" o:title="11051342_751997254907200_1631443978_n"/>
+          </v:shape>
+        </w:pict>
+      </w:r>
+      <w:bookmarkStart w:id="1" w:name="_GoBack"/>
+      <w:bookmarkEnd w:id="1"/>
+    </w:p>
+    <w:p/>
+    <w:p/>
+    <w:p>
+      <w:pPr>
+        <w:rPr>
+          <w:rFonts w:asciiTheme="minorHAnsi" w:hAnsiTheme="minorHAnsi" w:cstheme="minorHAnsi"/>
+          <w:b/>
+          <w:noProof/>
+          <w:sz w:val="24"/>
+          <w:szCs w:val="24"/>
+        </w:rPr>
+      </w:pPr>
+      <w:r>
+        <w:rPr>
+          <w:rFonts w:asciiTheme="minorHAnsi" w:hAnsiTheme="minorHAnsi" w:cstheme="minorHAnsi"/>
+          <w:b/>
+          <w:noProof/>
+          <w:sz w:val="24"/>
+          <w:szCs w:val="24"/>
+        </w:rPr>
+        <w:t>Fysisk design</w:t>
+      </w:r>
+    </w:p>
+    <w:p>
+      <w:pPr>
+        <w:rPr>
+          <w:rFonts w:asciiTheme="minorHAnsi" w:hAnsiTheme="minorHAnsi" w:cstheme="minorHAnsi"/>
+          <w:noProof/>
+          <w:sz w:val="24"/>
+          <w:szCs w:val="24"/>
+        </w:rPr>
+      </w:pPr>
+      <w:r>
+        <w:rPr>
+          <w:rFonts w:asciiTheme="minorHAnsi" w:hAnsiTheme="minorHAnsi" w:cstheme="minorHAnsi"/>
+          <w:noProof/>
+          <w:sz w:val="24"/>
+          <w:szCs w:val="24"/>
+        </w:rPr>
+        <w:t>sdas</w:t>
+      </w:r>
     </w:p>
     <w:p>
       <w:pPr>
@@ -1835,7 +3581,7 @@
           <w:szCs w:val="22"/>
         </w:rPr>
       </w:pPr>
-      <w:bookmarkStart w:id="1" w:name="_ENREF_1"/>
+      <w:bookmarkStart w:id="2" w:name="_ENREF_1"/>
     </w:p>
     <w:p>
       <w:pPr>
@@ -1854,7 +3600,6 @@
           <w:sz w:val="24"/>
           <w:szCs w:val="22"/>
         </w:rPr>
-        <w:lastRenderedPageBreak/>
         <w:t xml:space="preserve">Orlikowski, W., and Baroudi, J. J. (1991). </w:t>
       </w:r>
       <w:r>
@@ -1888,7 +3633,7 @@
         </w:rPr>
         <w:t>, 2(1), pp.1-28.</w:t>
       </w:r>
-      <w:bookmarkEnd w:id="1"/>
+      <w:bookmarkEnd w:id="2"/>
     </w:p>
     <w:p>
       <w:pPr>
@@ -1900,7 +3645,7 @@
           <w:lang w:val="en-US"/>
         </w:rPr>
       </w:pPr>
-      <w:bookmarkStart w:id="2" w:name="_ENREF_2"/>
+      <w:bookmarkStart w:id="3" w:name="_ENREF_2"/>
     </w:p>
     <w:p>
       <w:pPr>
@@ -1920,6 +3665,7 @@
           <w:szCs w:val="22"/>
           <w:lang w:val="en-US"/>
         </w:rPr>
+        <w:lastRenderedPageBreak/>
         <w:t xml:space="preserve">Rainer, R. K., and Cegielski, C. G. (2011). </w:t>
       </w:r>
       <w:r>
@@ -1943,7 +3689,7 @@
         </w:rPr>
         <w:t>: Wiley.</w:t>
       </w:r>
-      <w:bookmarkEnd w:id="2"/>
+      <w:bookmarkEnd w:id="3"/>
       <w:r>
         <w:rPr>
           <w:rFonts w:asciiTheme="minorHAnsi" w:hAnsiTheme="minorHAnsi" w:cstheme="minorHAnsi"/>
@@ -2213,7 +3959,7 @@
       </w:pPr>
     </w:p>
     <w:sectPr>
-      <w:footerReference w:type="default" r:id="rId9"/>
+      <w:footerReference w:type="default" r:id="rId13"/>
       <w:pgSz w:w="11907" w:h="16840" w:code="9"/>
       <w:pgMar w:top="1134" w:right="1134" w:bottom="1276" w:left="1701" w:header="709" w:footer="709" w:gutter="0"/>
       <w:cols w:space="709"/>
@@ -2292,7 +4038,7 @@
         <w:rFonts w:asciiTheme="majorHAnsi" w:hAnsiTheme="majorHAnsi" w:cs="Arial"/>
         <w:noProof/>
       </w:rPr>
-      <w:t>1</w:t>
+      <w:t>4</w:t>
     </w:r>
     <w:r>
       <w:rPr>
@@ -2521,6 +4267,119 @@
     </w:lvl>
   </w:abstractNum>
   <w:abstractNum w:abstractNumId="10">
+    <w:nsid w:val="061757B8"/>
+    <w:multiLevelType w:val="multilevel"/>
+    <w:tmpl w:val="EC726BF6"/>
+    <w:lvl w:ilvl="0">
+      <w:start w:val="1"/>
+      <w:numFmt w:val="bullet"/>
+      <w:lvlText w:val="-"/>
+      <w:lvlJc w:val="left"/>
+      <w:pPr>
+        <w:ind w:left="720" w:firstLine="360"/>
+      </w:pPr>
+      <w:rPr>
+        <w:u w:val="none"/>
+      </w:rPr>
+    </w:lvl>
+    <w:lvl w:ilvl="1">
+      <w:start w:val="1"/>
+      <w:numFmt w:val="bullet"/>
+      <w:lvlText w:val="-"/>
+      <w:lvlJc w:val="left"/>
+      <w:pPr>
+        <w:ind w:left="1440" w:firstLine="1080"/>
+      </w:pPr>
+      <w:rPr>
+        <w:u w:val="none"/>
+      </w:rPr>
+    </w:lvl>
+    <w:lvl w:ilvl="2">
+      <w:start w:val="1"/>
+      <w:numFmt w:val="bullet"/>
+      <w:lvlText w:val="-"/>
+      <w:lvlJc w:val="left"/>
+      <w:pPr>
+        <w:ind w:left="2160" w:firstLine="1800"/>
+      </w:pPr>
+      <w:rPr>
+        <w:u w:val="none"/>
+      </w:rPr>
+    </w:lvl>
+    <w:lvl w:ilvl="3">
+      <w:start w:val="1"/>
+      <w:numFmt w:val="bullet"/>
+      <w:lvlText w:val="-"/>
+      <w:lvlJc w:val="left"/>
+      <w:pPr>
+        <w:ind w:left="2880" w:firstLine="2520"/>
+      </w:pPr>
+      <w:rPr>
+        <w:u w:val="none"/>
+      </w:rPr>
+    </w:lvl>
+    <w:lvl w:ilvl="4">
+      <w:start w:val="1"/>
+      <w:numFmt w:val="bullet"/>
+      <w:lvlText w:val="-"/>
+      <w:lvlJc w:val="left"/>
+      <w:pPr>
+        <w:ind w:left="3600" w:firstLine="3240"/>
+      </w:pPr>
+      <w:rPr>
+        <w:u w:val="none"/>
+      </w:rPr>
+    </w:lvl>
+    <w:lvl w:ilvl="5">
+      <w:start w:val="1"/>
+      <w:numFmt w:val="bullet"/>
+      <w:lvlText w:val="-"/>
+      <w:lvlJc w:val="left"/>
+      <w:pPr>
+        <w:ind w:left="4320" w:firstLine="3960"/>
+      </w:pPr>
+      <w:rPr>
+        <w:u w:val="none"/>
+      </w:rPr>
+    </w:lvl>
+    <w:lvl w:ilvl="6">
+      <w:start w:val="1"/>
+      <w:numFmt w:val="bullet"/>
+      <w:lvlText w:val="-"/>
+      <w:lvlJc w:val="left"/>
+      <w:pPr>
+        <w:ind w:left="5040" w:firstLine="4680"/>
+      </w:pPr>
+      <w:rPr>
+        <w:u w:val="none"/>
+      </w:rPr>
+    </w:lvl>
+    <w:lvl w:ilvl="7">
+      <w:start w:val="1"/>
+      <w:numFmt w:val="bullet"/>
+      <w:lvlText w:val="-"/>
+      <w:lvlJc w:val="left"/>
+      <w:pPr>
+        <w:ind w:left="5760" w:firstLine="5400"/>
+      </w:pPr>
+      <w:rPr>
+        <w:u w:val="none"/>
+      </w:rPr>
+    </w:lvl>
+    <w:lvl w:ilvl="8">
+      <w:start w:val="1"/>
+      <w:numFmt w:val="bullet"/>
+      <w:lvlText w:val="-"/>
+      <w:lvlJc w:val="left"/>
+      <w:pPr>
+        <w:ind w:left="6480" w:firstLine="6120"/>
+      </w:pPr>
+      <w:rPr>
+        <w:u w:val="none"/>
+      </w:rPr>
+    </w:lvl>
+  </w:abstractNum>
+  <w:abstractNum w:abstractNumId="11">
     <w:nsid w:val="0F8214A5"/>
     <w:multiLevelType w:val="hybridMultilevel"/>
     <w:tmpl w:val="DA7A21AE"/>
@@ -2609,7 +4468,7 @@
       </w:pPr>
     </w:lvl>
   </w:abstractNum>
-  <w:abstractNum w:abstractNumId="11">
+  <w:abstractNum w:abstractNumId="12">
     <w:nsid w:val="1A986418"/>
     <w:multiLevelType w:val="hybridMultilevel"/>
     <w:tmpl w:val="7E0E74AC"/>
@@ -2749,7 +4608,7 @@
       </w:rPr>
     </w:lvl>
   </w:abstractNum>
-  <w:abstractNum w:abstractNumId="12">
+  <w:abstractNum w:abstractNumId="13">
     <w:nsid w:val="1F7B71A4"/>
     <w:multiLevelType w:val="hybridMultilevel"/>
     <w:tmpl w:val="FF888E66"/>
@@ -2862,7 +4721,7 @@
       </w:pPr>
     </w:lvl>
   </w:abstractNum>
-  <w:abstractNum w:abstractNumId="13">
+  <w:abstractNum w:abstractNumId="14">
     <w:nsid w:val="237C7A10"/>
     <w:multiLevelType w:val="hybridMultilevel"/>
     <w:tmpl w:val="3B660DE4"/>
@@ -2975,7 +4834,346 @@
       </w:rPr>
     </w:lvl>
   </w:abstractNum>
-  <w:abstractNum w:abstractNumId="14">
+  <w:abstractNum w:abstractNumId="15">
+    <w:nsid w:val="2A471EF3"/>
+    <w:multiLevelType w:val="multilevel"/>
+    <w:tmpl w:val="F45ABC5A"/>
+    <w:lvl w:ilvl="0">
+      <w:start w:val="1"/>
+      <w:numFmt w:val="bullet"/>
+      <w:lvlText w:val="-"/>
+      <w:lvlJc w:val="left"/>
+      <w:pPr>
+        <w:ind w:left="720" w:firstLine="360"/>
+      </w:pPr>
+      <w:rPr>
+        <w:u w:val="none"/>
+      </w:rPr>
+    </w:lvl>
+    <w:lvl w:ilvl="1">
+      <w:start w:val="1"/>
+      <w:numFmt w:val="bullet"/>
+      <w:lvlText w:val="-"/>
+      <w:lvlJc w:val="left"/>
+      <w:pPr>
+        <w:ind w:left="1440" w:firstLine="1080"/>
+      </w:pPr>
+      <w:rPr>
+        <w:u w:val="none"/>
+      </w:rPr>
+    </w:lvl>
+    <w:lvl w:ilvl="2">
+      <w:start w:val="1"/>
+      <w:numFmt w:val="bullet"/>
+      <w:lvlText w:val="-"/>
+      <w:lvlJc w:val="left"/>
+      <w:pPr>
+        <w:ind w:left="2160" w:firstLine="1800"/>
+      </w:pPr>
+      <w:rPr>
+        <w:u w:val="none"/>
+      </w:rPr>
+    </w:lvl>
+    <w:lvl w:ilvl="3">
+      <w:start w:val="1"/>
+      <w:numFmt w:val="bullet"/>
+      <w:lvlText w:val="-"/>
+      <w:lvlJc w:val="left"/>
+      <w:pPr>
+        <w:ind w:left="2880" w:firstLine="2520"/>
+      </w:pPr>
+      <w:rPr>
+        <w:u w:val="none"/>
+      </w:rPr>
+    </w:lvl>
+    <w:lvl w:ilvl="4">
+      <w:start w:val="1"/>
+      <w:numFmt w:val="bullet"/>
+      <w:lvlText w:val="-"/>
+      <w:lvlJc w:val="left"/>
+      <w:pPr>
+        <w:ind w:left="3600" w:firstLine="3240"/>
+      </w:pPr>
+      <w:rPr>
+        <w:u w:val="none"/>
+      </w:rPr>
+    </w:lvl>
+    <w:lvl w:ilvl="5">
+      <w:start w:val="1"/>
+      <w:numFmt w:val="bullet"/>
+      <w:lvlText w:val="-"/>
+      <w:lvlJc w:val="left"/>
+      <w:pPr>
+        <w:ind w:left="4320" w:firstLine="3960"/>
+      </w:pPr>
+      <w:rPr>
+        <w:u w:val="none"/>
+      </w:rPr>
+    </w:lvl>
+    <w:lvl w:ilvl="6">
+      <w:start w:val="1"/>
+      <w:numFmt w:val="bullet"/>
+      <w:lvlText w:val="-"/>
+      <w:lvlJc w:val="left"/>
+      <w:pPr>
+        <w:ind w:left="5040" w:firstLine="4680"/>
+      </w:pPr>
+      <w:rPr>
+        <w:u w:val="none"/>
+      </w:rPr>
+    </w:lvl>
+    <w:lvl w:ilvl="7">
+      <w:start w:val="1"/>
+      <w:numFmt w:val="bullet"/>
+      <w:lvlText w:val="-"/>
+      <w:lvlJc w:val="left"/>
+      <w:pPr>
+        <w:ind w:left="5760" w:firstLine="5400"/>
+      </w:pPr>
+      <w:rPr>
+        <w:u w:val="none"/>
+      </w:rPr>
+    </w:lvl>
+    <w:lvl w:ilvl="8">
+      <w:start w:val="1"/>
+      <w:numFmt w:val="bullet"/>
+      <w:lvlText w:val="-"/>
+      <w:lvlJc w:val="left"/>
+      <w:pPr>
+        <w:ind w:left="6480" w:firstLine="6120"/>
+      </w:pPr>
+      <w:rPr>
+        <w:u w:val="none"/>
+      </w:rPr>
+    </w:lvl>
+  </w:abstractNum>
+  <w:abstractNum w:abstractNumId="16">
+    <w:nsid w:val="2D83357D"/>
+    <w:multiLevelType w:val="multilevel"/>
+    <w:tmpl w:val="6AE670C4"/>
+    <w:lvl w:ilvl="0">
+      <w:start w:val="1"/>
+      <w:numFmt w:val="decimal"/>
+      <w:lvlText w:val="%1."/>
+      <w:lvlJc w:val="left"/>
+      <w:pPr>
+        <w:ind w:left="720" w:firstLine="360"/>
+      </w:pPr>
+      <w:rPr>
+        <w:u w:val="none"/>
+      </w:rPr>
+    </w:lvl>
+    <w:lvl w:ilvl="1">
+      <w:start w:val="1"/>
+      <w:numFmt w:val="lowerLetter"/>
+      <w:lvlText w:val="%2."/>
+      <w:lvlJc w:val="left"/>
+      <w:pPr>
+        <w:ind w:left="1440" w:firstLine="1080"/>
+      </w:pPr>
+      <w:rPr>
+        <w:u w:val="none"/>
+      </w:rPr>
+    </w:lvl>
+    <w:lvl w:ilvl="2">
+      <w:start w:val="1"/>
+      <w:numFmt w:val="lowerRoman"/>
+      <w:lvlText w:val="%3."/>
+      <w:lvlJc w:val="right"/>
+      <w:pPr>
+        <w:ind w:left="2160" w:firstLine="1800"/>
+      </w:pPr>
+      <w:rPr>
+        <w:u w:val="none"/>
+      </w:rPr>
+    </w:lvl>
+    <w:lvl w:ilvl="3">
+      <w:start w:val="1"/>
+      <w:numFmt w:val="decimal"/>
+      <w:lvlText w:val="%4."/>
+      <w:lvlJc w:val="left"/>
+      <w:pPr>
+        <w:ind w:left="2880" w:firstLine="2520"/>
+      </w:pPr>
+      <w:rPr>
+        <w:u w:val="none"/>
+      </w:rPr>
+    </w:lvl>
+    <w:lvl w:ilvl="4">
+      <w:start w:val="1"/>
+      <w:numFmt w:val="lowerLetter"/>
+      <w:lvlText w:val="%5."/>
+      <w:lvlJc w:val="left"/>
+      <w:pPr>
+        <w:ind w:left="3600" w:firstLine="3240"/>
+      </w:pPr>
+      <w:rPr>
+        <w:u w:val="none"/>
+      </w:rPr>
+    </w:lvl>
+    <w:lvl w:ilvl="5">
+      <w:start w:val="1"/>
+      <w:numFmt w:val="lowerRoman"/>
+      <w:lvlText w:val="%6."/>
+      <w:lvlJc w:val="right"/>
+      <w:pPr>
+        <w:ind w:left="4320" w:firstLine="3960"/>
+      </w:pPr>
+      <w:rPr>
+        <w:u w:val="none"/>
+      </w:rPr>
+    </w:lvl>
+    <w:lvl w:ilvl="6">
+      <w:start w:val="1"/>
+      <w:numFmt w:val="decimal"/>
+      <w:lvlText w:val="%7."/>
+      <w:lvlJc w:val="left"/>
+      <w:pPr>
+        <w:ind w:left="5040" w:firstLine="4680"/>
+      </w:pPr>
+      <w:rPr>
+        <w:u w:val="none"/>
+      </w:rPr>
+    </w:lvl>
+    <w:lvl w:ilvl="7">
+      <w:start w:val="1"/>
+      <w:numFmt w:val="lowerLetter"/>
+      <w:lvlText w:val="%8."/>
+      <w:lvlJc w:val="left"/>
+      <w:pPr>
+        <w:ind w:left="5760" w:firstLine="5400"/>
+      </w:pPr>
+      <w:rPr>
+        <w:u w:val="none"/>
+      </w:rPr>
+    </w:lvl>
+    <w:lvl w:ilvl="8">
+      <w:start w:val="1"/>
+      <w:numFmt w:val="lowerRoman"/>
+      <w:lvlText w:val="%9."/>
+      <w:lvlJc w:val="right"/>
+      <w:pPr>
+        <w:ind w:left="6480" w:firstLine="6120"/>
+      </w:pPr>
+      <w:rPr>
+        <w:u w:val="none"/>
+      </w:rPr>
+    </w:lvl>
+  </w:abstractNum>
+  <w:abstractNum w:abstractNumId="17">
+    <w:nsid w:val="3B9F06AC"/>
+    <w:multiLevelType w:val="multilevel"/>
+    <w:tmpl w:val="4D761A0E"/>
+    <w:lvl w:ilvl="0">
+      <w:start w:val="1"/>
+      <w:numFmt w:val="decimal"/>
+      <w:lvlText w:val="%1."/>
+      <w:lvlJc w:val="left"/>
+      <w:pPr>
+        <w:ind w:left="720" w:firstLine="360"/>
+      </w:pPr>
+      <w:rPr>
+        <w:u w:val="none"/>
+      </w:rPr>
+    </w:lvl>
+    <w:lvl w:ilvl="1">
+      <w:start w:val="1"/>
+      <w:numFmt w:val="lowerLetter"/>
+      <w:lvlText w:val="%2."/>
+      <w:lvlJc w:val="left"/>
+      <w:pPr>
+        <w:ind w:left="1440" w:firstLine="1080"/>
+      </w:pPr>
+      <w:rPr>
+        <w:u w:val="none"/>
+      </w:rPr>
+    </w:lvl>
+    <w:lvl w:ilvl="2">
+      <w:start w:val="1"/>
+      <w:numFmt w:val="lowerRoman"/>
+      <w:lvlText w:val="%3."/>
+      <w:lvlJc w:val="right"/>
+      <w:pPr>
+        <w:ind w:left="2160" w:firstLine="1800"/>
+      </w:pPr>
+      <w:rPr>
+        <w:u w:val="none"/>
+      </w:rPr>
+    </w:lvl>
+    <w:lvl w:ilvl="3">
+      <w:start w:val="1"/>
+      <w:numFmt w:val="decimal"/>
+      <w:lvlText w:val="%4."/>
+      <w:lvlJc w:val="left"/>
+      <w:pPr>
+        <w:ind w:left="2880" w:firstLine="2520"/>
+      </w:pPr>
+      <w:rPr>
+        <w:u w:val="none"/>
+      </w:rPr>
+    </w:lvl>
+    <w:lvl w:ilvl="4">
+      <w:start w:val="1"/>
+      <w:numFmt w:val="lowerLetter"/>
+      <w:lvlText w:val="%5."/>
+      <w:lvlJc w:val="left"/>
+      <w:pPr>
+        <w:ind w:left="3600" w:firstLine="3240"/>
+      </w:pPr>
+      <w:rPr>
+        <w:u w:val="none"/>
+      </w:rPr>
+    </w:lvl>
+    <w:lvl w:ilvl="5">
+      <w:start w:val="1"/>
+      <w:numFmt w:val="lowerRoman"/>
+      <w:lvlText w:val="%6."/>
+      <w:lvlJc w:val="right"/>
+      <w:pPr>
+        <w:ind w:left="4320" w:firstLine="3960"/>
+      </w:pPr>
+      <w:rPr>
+        <w:u w:val="none"/>
+      </w:rPr>
+    </w:lvl>
+    <w:lvl w:ilvl="6">
+      <w:start w:val="1"/>
+      <w:numFmt w:val="decimal"/>
+      <w:lvlText w:val="%7."/>
+      <w:lvlJc w:val="left"/>
+      <w:pPr>
+        <w:ind w:left="5040" w:firstLine="4680"/>
+      </w:pPr>
+      <w:rPr>
+        <w:u w:val="none"/>
+      </w:rPr>
+    </w:lvl>
+    <w:lvl w:ilvl="7">
+      <w:start w:val="1"/>
+      <w:numFmt w:val="lowerLetter"/>
+      <w:lvlText w:val="%8."/>
+      <w:lvlJc w:val="left"/>
+      <w:pPr>
+        <w:ind w:left="5760" w:firstLine="5400"/>
+      </w:pPr>
+      <w:rPr>
+        <w:u w:val="none"/>
+      </w:rPr>
+    </w:lvl>
+    <w:lvl w:ilvl="8">
+      <w:start w:val="1"/>
+      <w:numFmt w:val="lowerRoman"/>
+      <w:lvlText w:val="%9."/>
+      <w:lvlJc w:val="right"/>
+      <w:pPr>
+        <w:ind w:left="6480" w:firstLine="6120"/>
+      </w:pPr>
+      <w:rPr>
+        <w:u w:val="none"/>
+      </w:rPr>
+    </w:lvl>
+  </w:abstractNum>
+  <w:abstractNum w:abstractNumId="18">
     <w:nsid w:val="3C9A2F0C"/>
     <w:multiLevelType w:val="hybridMultilevel"/>
     <w:tmpl w:val="55CE45FE"/>
@@ -3061,7 +5259,7 @@
       </w:pPr>
     </w:lvl>
   </w:abstractNum>
-  <w:abstractNum w:abstractNumId="15">
+  <w:abstractNum w:abstractNumId="19">
     <w:nsid w:val="3FB41B94"/>
     <w:multiLevelType w:val="hybridMultilevel"/>
     <w:tmpl w:val="55CE45FE"/>
@@ -3147,7 +5345,7 @@
       </w:pPr>
     </w:lvl>
   </w:abstractNum>
-  <w:abstractNum w:abstractNumId="16">
+  <w:abstractNum w:abstractNumId="20">
     <w:nsid w:val="47E6789C"/>
     <w:multiLevelType w:val="hybridMultilevel"/>
     <w:tmpl w:val="9140B700"/>
@@ -3236,7 +5434,7 @@
       </w:pPr>
     </w:lvl>
   </w:abstractNum>
-  <w:abstractNum w:abstractNumId="17">
+  <w:abstractNum w:abstractNumId="21">
     <w:nsid w:val="4FA66C2C"/>
     <w:multiLevelType w:val="singleLevel"/>
     <w:tmpl w:val="54B62236"/>
@@ -3256,7 +5454,120 @@
       </w:rPr>
     </w:lvl>
   </w:abstractNum>
-  <w:abstractNum w:abstractNumId="18">
+  <w:abstractNum w:abstractNumId="22">
+    <w:nsid w:val="75B91E6A"/>
+    <w:multiLevelType w:val="multilevel"/>
+    <w:tmpl w:val="E6C8100E"/>
+    <w:lvl w:ilvl="0">
+      <w:start w:val="1"/>
+      <w:numFmt w:val="decimal"/>
+      <w:lvlText w:val="%1."/>
+      <w:lvlJc w:val="left"/>
+      <w:pPr>
+        <w:ind w:left="720" w:firstLine="360"/>
+      </w:pPr>
+      <w:rPr>
+        <w:u w:val="none"/>
+      </w:rPr>
+    </w:lvl>
+    <w:lvl w:ilvl="1">
+      <w:start w:val="1"/>
+      <w:numFmt w:val="lowerLetter"/>
+      <w:lvlText w:val="%2."/>
+      <w:lvlJc w:val="left"/>
+      <w:pPr>
+        <w:ind w:left="1440" w:firstLine="1080"/>
+      </w:pPr>
+      <w:rPr>
+        <w:u w:val="none"/>
+      </w:rPr>
+    </w:lvl>
+    <w:lvl w:ilvl="2">
+      <w:start w:val="1"/>
+      <w:numFmt w:val="lowerRoman"/>
+      <w:lvlText w:val="%3."/>
+      <w:lvlJc w:val="right"/>
+      <w:pPr>
+        <w:ind w:left="2160" w:firstLine="1800"/>
+      </w:pPr>
+      <w:rPr>
+        <w:u w:val="none"/>
+      </w:rPr>
+    </w:lvl>
+    <w:lvl w:ilvl="3">
+      <w:start w:val="1"/>
+      <w:numFmt w:val="decimal"/>
+      <w:lvlText w:val="%4."/>
+      <w:lvlJc w:val="left"/>
+      <w:pPr>
+        <w:ind w:left="2880" w:firstLine="2520"/>
+      </w:pPr>
+      <w:rPr>
+        <w:u w:val="none"/>
+      </w:rPr>
+    </w:lvl>
+    <w:lvl w:ilvl="4">
+      <w:start w:val="1"/>
+      <w:numFmt w:val="lowerLetter"/>
+      <w:lvlText w:val="%5."/>
+      <w:lvlJc w:val="left"/>
+      <w:pPr>
+        <w:ind w:left="3600" w:firstLine="3240"/>
+      </w:pPr>
+      <w:rPr>
+        <w:u w:val="none"/>
+      </w:rPr>
+    </w:lvl>
+    <w:lvl w:ilvl="5">
+      <w:start w:val="1"/>
+      <w:numFmt w:val="lowerRoman"/>
+      <w:lvlText w:val="%6."/>
+      <w:lvlJc w:val="right"/>
+      <w:pPr>
+        <w:ind w:left="4320" w:firstLine="3960"/>
+      </w:pPr>
+      <w:rPr>
+        <w:u w:val="none"/>
+      </w:rPr>
+    </w:lvl>
+    <w:lvl w:ilvl="6">
+      <w:start w:val="1"/>
+      <w:numFmt w:val="decimal"/>
+      <w:lvlText w:val="%7."/>
+      <w:lvlJc w:val="left"/>
+      <w:pPr>
+        <w:ind w:left="5040" w:firstLine="4680"/>
+      </w:pPr>
+      <w:rPr>
+        <w:u w:val="none"/>
+      </w:rPr>
+    </w:lvl>
+    <w:lvl w:ilvl="7">
+      <w:start w:val="1"/>
+      <w:numFmt w:val="lowerLetter"/>
+      <w:lvlText w:val="%8."/>
+      <w:lvlJc w:val="left"/>
+      <w:pPr>
+        <w:ind w:left="5760" w:firstLine="5400"/>
+      </w:pPr>
+      <w:rPr>
+        <w:u w:val="none"/>
+      </w:rPr>
+    </w:lvl>
+    <w:lvl w:ilvl="8">
+      <w:start w:val="1"/>
+      <w:numFmt w:val="lowerRoman"/>
+      <w:lvlText w:val="%9."/>
+      <w:lvlJc w:val="right"/>
+      <w:pPr>
+        <w:ind w:left="6480" w:firstLine="6120"/>
+      </w:pPr>
+      <w:rPr>
+        <w:u w:val="none"/>
+      </w:rPr>
+    </w:lvl>
+  </w:abstractNum>
+  <w:abstractNum w:abstractNumId="23">
     <w:nsid w:val="76725523"/>
     <w:multiLevelType w:val="singleLevel"/>
     <w:tmpl w:val="D1C86518"/>
@@ -3276,7 +5587,7 @@
       </w:rPr>
     </w:lvl>
   </w:abstractNum>
-  <w:abstractNum w:abstractNumId="19">
+  <w:abstractNum w:abstractNumId="24">
     <w:nsid w:val="77B05B3D"/>
     <w:multiLevelType w:val="hybridMultilevel"/>
     <w:tmpl w:val="00FAC0D8"/>
@@ -3389,7 +5700,7 @@
       </w:rPr>
     </w:lvl>
   </w:abstractNum>
-  <w:abstractNum w:abstractNumId="20">
+  <w:abstractNum w:abstractNumId="25">
     <w:nsid w:val="78C97E03"/>
     <w:multiLevelType w:val="hybridMultilevel"/>
     <w:tmpl w:val="2E6E908C"/>
@@ -3478,7 +5789,7 @@
       </w:pPr>
     </w:lvl>
   </w:abstractNum>
-  <w:abstractNum w:abstractNumId="21">
+  <w:abstractNum w:abstractNumId="26">
     <w:nsid w:val="7B912CDF"/>
     <w:multiLevelType w:val="hybridMultilevel"/>
     <w:tmpl w:val="62C6B034"/>
@@ -3591,7 +5902,7 @@
       </w:rPr>
     </w:lvl>
   </w:abstractNum>
-  <w:abstractNum w:abstractNumId="22">
+  <w:abstractNum w:abstractNumId="27">
     <w:nsid w:val="7F860005"/>
     <w:multiLevelType w:val="multilevel"/>
     <w:tmpl w:val="F6744078"/>
@@ -3705,22 +6016,22 @@
     </w:lvl>
   </w:abstractNum>
   <w:num w:numId="1">
-    <w:abstractNumId w:val="18"/>
+    <w:abstractNumId w:val="23"/>
   </w:num>
   <w:num w:numId="2">
-    <w:abstractNumId w:val="17"/>
+    <w:abstractNumId w:val="21"/>
   </w:num>
   <w:num w:numId="3">
-    <w:abstractNumId w:val="16"/>
+    <w:abstractNumId w:val="20"/>
   </w:num>
   <w:num w:numId="4">
-    <w:abstractNumId w:val="13"/>
+    <w:abstractNumId w:val="14"/>
   </w:num>
   <w:num w:numId="5">
-    <w:abstractNumId w:val="22"/>
+    <w:abstractNumId w:val="27"/>
   </w:num>
   <w:num w:numId="6">
-    <w:abstractNumId w:val="11"/>
+    <w:abstractNumId w:val="12"/>
   </w:num>
   <w:num w:numId="7">
     <w:abstractNumId w:val="8"/>
@@ -3753,25 +6064,40 @@
     <w:abstractNumId w:val="4"/>
   </w:num>
   <w:num w:numId="17">
-    <w:abstractNumId w:val="12"/>
+    <w:abstractNumId w:val="13"/>
   </w:num>
   <w:num w:numId="18">
-    <w:abstractNumId w:val="20"/>
+    <w:abstractNumId w:val="25"/>
   </w:num>
   <w:num w:numId="19">
-    <w:abstractNumId w:val="14"/>
+    <w:abstractNumId w:val="18"/>
   </w:num>
   <w:num w:numId="20">
-    <w:abstractNumId w:val="15"/>
+    <w:abstractNumId w:val="19"/>
   </w:num>
   <w:num w:numId="21">
+    <w:abstractNumId w:val="11"/>
+  </w:num>
+  <w:num w:numId="22">
+    <w:abstractNumId w:val="24"/>
+  </w:num>
+  <w:num w:numId="23">
+    <w:abstractNumId w:val="26"/>
+  </w:num>
+  <w:num w:numId="24">
+    <w:abstractNumId w:val="17"/>
+  </w:num>
+  <w:num w:numId="25">
+    <w:abstractNumId w:val="22"/>
+  </w:num>
+  <w:num w:numId="26">
+    <w:abstractNumId w:val="16"/>
+  </w:num>
+  <w:num w:numId="27">
     <w:abstractNumId w:val="10"/>
   </w:num>
-  <w:num w:numId="22">
-    <w:abstractNumId w:val="19"/>
-  </w:num>
-  <w:num w:numId="23">
-    <w:abstractNumId w:val="21"/>
+  <w:num w:numId="28">
+    <w:abstractNumId w:val="15"/>
   </w:num>
 </w:numbering>
 </file>
@@ -3810,7 +6136,7 @@
     <w:lsdException w:name="header" w:unhideWhenUsed="0"/>
     <w:lsdException w:name="footer" w:unhideWhenUsed="0"/>
     <w:lsdException w:name="caption" w:uiPriority="35" w:qFormat="1"/>
-    <w:lsdException w:name="Title" w:semiHidden="0" w:unhideWhenUsed="0" w:qFormat="1"/>
+    <w:lsdException w:name="Title" w:semiHidden="0" w:uiPriority="0" w:unhideWhenUsed="0" w:qFormat="1"/>
     <w:lsdException w:name="Default Paragraph Font" w:unhideWhenUsed="0"/>
     <w:lsdException w:name="Body Text" w:unhideWhenUsed="0"/>
     <w:lsdException w:name="Subtitle" w:semiHidden="0" w:uiPriority="11" w:unhideWhenUsed="0" w:qFormat="1"/>
@@ -4281,7 +6607,6 @@
     <w:name w:val="Title"/>
     <w:basedOn w:val="Normal"/>
     <w:link w:val="TitleChar"/>
-    <w:uiPriority w:val="99"/>
     <w:qFormat/>
     <w:rsid w:val="008E0BAB"/>
     <w:pPr>
@@ -4296,7 +6621,6 @@
     <w:name w:val="Title Char"/>
     <w:basedOn w:val="DefaultParagraphFont"/>
     <w:link w:val="Title"/>
-    <w:uiPriority w:val="10"/>
     <w:rsid w:val="008E0BAB"/>
     <w:rPr>
       <w:rFonts w:ascii="Cambria" w:eastAsia="Times New Roman" w:hAnsi="Cambria" w:cs="Times New Roman"/>
@@ -4457,7 +6781,7 @@
     <w:lsdException w:name="header" w:unhideWhenUsed="0"/>
     <w:lsdException w:name="footer" w:unhideWhenUsed="0"/>
     <w:lsdException w:name="caption" w:uiPriority="35" w:qFormat="1"/>
-    <w:lsdException w:name="Title" w:semiHidden="0" w:unhideWhenUsed="0" w:qFormat="1"/>
+    <w:lsdException w:name="Title" w:semiHidden="0" w:uiPriority="0" w:unhideWhenUsed="0" w:qFormat="1"/>
     <w:lsdException w:name="Default Paragraph Font" w:unhideWhenUsed="0"/>
     <w:lsdException w:name="Body Text" w:unhideWhenUsed="0"/>
     <w:lsdException w:name="Subtitle" w:semiHidden="0" w:uiPriority="11" w:unhideWhenUsed="0" w:qFormat="1"/>
@@ -4928,7 +7252,6 @@
     <w:name w:val="Title"/>
     <w:basedOn w:val="Normal"/>
     <w:link w:val="TitleChar"/>
-    <w:uiPriority w:val="99"/>
     <w:qFormat/>
     <w:rsid w:val="008E0BAB"/>
     <w:pPr>
@@ -4943,7 +7266,6 @@
     <w:name w:val="Title Char"/>
     <w:basedOn w:val="DefaultParagraphFont"/>
     <w:link w:val="Title"/>
-    <w:uiPriority w:val="10"/>
     <w:rsid w:val="008E0BAB"/>
     <w:rPr>
       <w:rFonts w:ascii="Cambria" w:eastAsia="Times New Roman" w:hAnsi="Cambria" w:cs="Times New Roman"/>

</xml_diff>

<commit_message>
La til beskrivelse i rapporten til hvordan man logger inn
</commit_message>
<xml_diff>
--- a/PJ2100_Prosjekt/Iterasjon 1/Prosjektrapport_første_iterasjon.docx
+++ b/PJ2100_Prosjekt/Iterasjon 1/Prosjektrapport_første_iterasjon.docx
@@ -704,6 +704,80 @@
                 <w:color w:val="262626"/>
               </w:rPr>
             </w:pPr>
+            <w:hyperlink r:id="rId8" w:history="1">
+              <w:r>
+                <w:rPr>
+                  <w:rStyle w:val="Hyperlink"/>
+                  <w:rFonts w:ascii="Arial" w:hAnsi="Arial"/>
+                  <w:b/>
+                </w:rPr>
+                <w:t>http://tordtroen.com/pj2100eksamen/html/</w:t>
+              </w:r>
+            </w:hyperlink>
+          </w:p>
+          <w:p>
+            <w:pPr>
+              <w:spacing w:before="240"/>
+              <w:rPr>
+                <w:rFonts w:ascii="Arial" w:hAnsi="Arial"/>
+                <w:b/>
+                <w:color w:val="262626"/>
+              </w:rPr>
+            </w:pPr>
+            <w:r>
+              <w:rPr>
+                <w:rFonts w:ascii="Arial" w:hAnsi="Arial"/>
+                <w:b/>
+                <w:color w:val="262626"/>
+              </w:rPr>
+              <w:t>Bruker: admin</w:t>
+            </w:r>
+          </w:p>
+          <w:p>
+            <w:pPr>
+              <w:spacing w:before="240"/>
+              <w:rPr>
+                <w:rFonts w:ascii="Arial" w:hAnsi="Arial"/>
+                <w:b/>
+                <w:color w:val="262626"/>
+              </w:rPr>
+            </w:pPr>
+            <w:r>
+              <w:rPr>
+                <w:rFonts w:ascii="Arial" w:hAnsi="Arial"/>
+                <w:b/>
+                <w:color w:val="262626"/>
+              </w:rPr>
+              <w:t>Passord: adminloginpassord</w:t>
+            </w:r>
+          </w:p>
+          <w:p>
+            <w:pPr>
+              <w:spacing w:before="240"/>
+              <w:rPr>
+                <w:rFonts w:ascii="Arial" w:hAnsi="Arial"/>
+                <w:b/>
+                <w:color w:val="262626"/>
+              </w:rPr>
+            </w:pPr>
+            <w:r>
+              <w:rPr>
+                <w:rFonts w:ascii="Arial" w:hAnsi="Arial"/>
+                <w:b/>
+                <w:color w:val="262626"/>
+              </w:rPr>
+              <w:t xml:space="preserve">For å logge inn og bestille rom </w:t>
+            </w:r>
+            <w:bookmarkStart w:id="0" w:name="_GoBack"/>
+            <w:bookmarkEnd w:id="0"/>
+            <w:r>
+              <w:rPr>
+                <w:rFonts w:ascii="Arial" w:hAnsi="Arial"/>
+                <w:b/>
+                <w:color w:val="262626"/>
+              </w:rPr>
+              <w:t>kan man skrive inn hva man vil i første iterasjon.</w:t>
+            </w:r>
           </w:p>
           <w:p>
             <w:pPr>
@@ -1228,6 +1302,7 @@
                 <w:b/>
                 <w:color w:val="262626"/>
               </w:rPr>
+              <w:lastRenderedPageBreak/>
               <w:t>Manpreet Singh</w:t>
             </w:r>
           </w:p>
@@ -1638,8 +1713,8 @@
                 <w:szCs w:val="24"/>
               </w:rPr>
             </w:pPr>
-            <w:bookmarkStart w:id="0" w:name="h.qjphreb36m2s" w:colFirst="0" w:colLast="0"/>
-            <w:bookmarkEnd w:id="0"/>
+            <w:bookmarkStart w:id="1" w:name="h.qjphreb36m2s" w:colFirst="0" w:colLast="0"/>
+            <w:bookmarkEnd w:id="1"/>
             <w:r>
               <w:rPr>
                 <w:rFonts w:asciiTheme="minorHAnsi" w:hAnsiTheme="minorHAnsi" w:cstheme="minorHAnsi"/>
@@ -2075,6 +2150,7 @@
                 <w:sz w:val="24"/>
                 <w:szCs w:val="24"/>
               </w:rPr>
+              <w:lastRenderedPageBreak/>
               <w:t>Normal utføring:</w:t>
             </w:r>
           </w:p>
@@ -3005,6 +3081,7 @@
           <w:sz w:val="24"/>
           <w:szCs w:val="24"/>
         </w:rPr>
+        <w:lastRenderedPageBreak/>
         <w:drawing>
           <wp:inline distT="0" distB="0" distL="0" distR="0" wp14:anchorId="55AA6EDF" wp14:editId="066C4BDD">
             <wp:extent cx="5753100" cy="4133850"/>
@@ -3023,7 +3100,7 @@
                     </pic:cNvPicPr>
                   </pic:nvPicPr>
                   <pic:blipFill>
-                    <a:blip r:embed="rId8">
+                    <a:blip r:embed="rId9">
                       <a:extLst>
                         <a:ext uri="{28A0092B-C50C-407E-A947-70E740481C1C}">
                           <a14:useLocalDpi xmlns:a14="http://schemas.microsoft.com/office/drawing/2010/main" val="0"/>
@@ -3163,7 +3240,7 @@
             <o:lock v:ext="edit" aspectratio="t"/>
           </v:shapetype>
           <v:shape id="_x0000_i1025" type="#_x0000_t75" style="width:453pt;height:254.25pt">
-            <v:imagedata r:id="rId9" o:title="11028453_10155183219980012_579994317_o"/>
+            <v:imagedata r:id="rId10" o:title="11028453_10155183219980012_579994317_o"/>
           </v:shape>
         </w:pict>
       </w:r>
@@ -3250,7 +3327,7 @@
         </w:rPr>
         <w:pict>
           <v:shape id="_x0000_i1026" type="#_x0000_t75" style="width:453pt;height:169.5pt">
-            <v:imagedata r:id="rId10" o:title="11063985_751967431576849_524332851_o"/>
+            <v:imagedata r:id="rId11" o:title="11063985_751967431576849_524332851_o"/>
           </v:shape>
         </w:pict>
       </w:r>
@@ -3276,7 +3353,6 @@
           <w:sz w:val="24"/>
           <w:szCs w:val="24"/>
         </w:rPr>
-        <w:lastRenderedPageBreak/>
         <w:t>EAR-diagrammet under beskriver de forskjellige forholdene de forskjellige entitetene har til hverandre. En bruker må ha brukernavn, passord og epost. Ett rom består av Rom-nummer, beskrivelse, størrelse og om det har prosjektor eller ikke. For å unngå mange til mangeforhold så har vi laget entiteten LeieAvRom som inneholder RomID, brukerID, dato tid og antall timer leid.</w:t>
       </w:r>
     </w:p>
@@ -3302,7 +3378,7 @@
         </w:rPr>
         <w:pict>
           <v:shape id="_x0000_i1027" type="#_x0000_t75" style="width:453pt;height:253.5pt">
-            <v:imagedata r:id="rId11" o:title="11051342_751997254907200_1631443978_n"/>
+            <v:imagedata r:id="rId12" o:title="11051342_751997254907200_1631443978_n"/>
           </v:shape>
         </w:pict>
       </w:r>
@@ -3364,6 +3440,7 @@
         <w:rPr>
           <w:rFonts w:asciiTheme="majorHAnsi" w:hAnsiTheme="majorHAnsi" w:cstheme="majorHAnsi"/>
         </w:rPr>
+        <w:lastRenderedPageBreak/>
         <w:t>Utviklingsfasen</w:t>
       </w:r>
     </w:p>
@@ -4342,8 +4419,6 @@
               </w:rPr>
               <w:t>Testr</w:t>
             </w:r>
-            <w:bookmarkStart w:id="1" w:name="_GoBack"/>
-            <w:bookmarkEnd w:id="1"/>
             <w:r>
               <w:rPr>
                 <w:sz w:val="24"/>
@@ -5151,7 +5226,7 @@
       </w:pPr>
     </w:p>
     <w:sectPr>
-      <w:footerReference w:type="default" r:id="rId12"/>
+      <w:footerReference w:type="default" r:id="rId13"/>
       <w:pgSz w:w="11907" w:h="16840" w:code="9"/>
       <w:pgMar w:top="1134" w:right="1134" w:bottom="1276" w:left="1701" w:header="709" w:footer="709" w:gutter="0"/>
       <w:cols w:space="709"/>
@@ -5230,7 +5305,7 @@
         <w:rFonts w:asciiTheme="majorHAnsi" w:hAnsiTheme="majorHAnsi" w:cs="Arial"/>
         <w:noProof/>
       </w:rPr>
-      <w:t>8</w:t>
+      <w:t>2</w:t>
     </w:r>
     <w:r>
       <w:rPr>

</xml_diff>